<commit_message>
Finished working on Lab3. Everything works.
Added all needed functionality + health and damage from hitting BombedWall.
</commit_message>
<xml_diff>
--- a/lab3/Projektowanie obiektowe_wzorceprojektowe.docx
+++ b/lab3/Projektowanie obiektowe_wzorceprojektowe.docx
@@ -1,6 +1,6 @@
 
 <file path=word/document.xml><?xml version="1.0" encoding="utf-8"?>
-<w:document xmlns:wpc="http://schemas.microsoft.com/office/word/2010/wordprocessingCanvas" xmlns:mc="http://schemas.openxmlformats.org/markup-compatibility/2006" xmlns:o="urn:schemas-microsoft-com:office:office" xmlns:r="http://schemas.openxmlformats.org/officeDocument/2006/relationships" xmlns:m="http://schemas.openxmlformats.org/officeDocument/2006/math" xmlns:v="urn:schemas-microsoft-com:vml" xmlns:wp14="http://schemas.microsoft.com/office/word/2010/wordprocessingDrawing" xmlns:wp="http://schemas.openxmlformats.org/drawingml/2006/wordprocessingDrawing" xmlns:w10="urn:schemas-microsoft-com:office:word" xmlns:w="http://schemas.openxmlformats.org/wordprocessingml/2006/main" xmlns:w14="http://schemas.microsoft.com/office/word/2010/wordml" xmlns:w15="http://schemas.microsoft.com/office/word/2012/wordml" xmlns:wpg="http://schemas.microsoft.com/office/word/2010/wordprocessingGroup" xmlns:wpi="http://schemas.microsoft.com/office/word/2010/wordprocessingInk" xmlns:wne="http://schemas.microsoft.com/office/word/2006/wordml" xmlns:wps="http://schemas.microsoft.com/office/word/2010/wordprocessingShape" mc:Ignorable="w14 w15 wp14">
+<w:document xmlns:ve="http://schemas.openxmlformats.org/markup-compatibility/2006" xmlns:o="urn:schemas-microsoft-com:office:office" xmlns:r="http://schemas.openxmlformats.org/officeDocument/2006/relationships" xmlns:m="http://schemas.openxmlformats.org/officeDocument/2006/math" xmlns:v="urn:schemas-microsoft-com:vml" xmlns:wp="http://schemas.openxmlformats.org/drawingml/2006/wordprocessingDrawing" xmlns:w10="urn:schemas-microsoft-com:office:word" xmlns:w="http://schemas.openxmlformats.org/wordprocessingml/2006/main" xmlns:wne="http://schemas.microsoft.com/office/word/2006/wordml">
   <w:body>
     <w:p>
       <w:pPr>
@@ -83,7 +83,7 @@
           <w:lang w:eastAsia="pl-PL"/>
         </w:rPr>
         <w:drawing>
-          <wp:inline distT="0" distB="0" distL="0" distR="0" wp14:anchorId="59D90180" wp14:editId="0F8255B2">
+          <wp:inline distT="0" distB="0" distL="0" distR="0">
             <wp:extent cx="5803265" cy="1188720"/>
             <wp:effectExtent l="0" t="0" r="6985" b="0"/>
             <wp:docPr id="3" name="Obraz 3"/>
@@ -98,7 +98,7 @@
                     <pic:cNvPicPr/>
                   </pic:nvPicPr>
                   <pic:blipFill>
-                    <a:blip r:embed="rId5"/>
+                    <a:blip r:embed="rId5" cstate="print"/>
                     <a:stretch>
                       <a:fillRect/>
                     </a:stretch>
@@ -203,7 +203,7 @@
           <w:lang w:eastAsia="pl-PL"/>
         </w:rPr>
         <w:drawing>
-          <wp:inline distT="0" distB="0" distL="0" distR="0" wp14:anchorId="28823C3B" wp14:editId="4A06314E">
+          <wp:inline distT="0" distB="0" distL="0" distR="0">
             <wp:extent cx="5760720" cy="2072640"/>
             <wp:effectExtent l="0" t="0" r="0" b="3810"/>
             <wp:docPr id="1" name="Obraz 1"/>
@@ -218,7 +218,7 @@
                     <pic:cNvPicPr/>
                   </pic:nvPicPr>
                   <pic:blipFill rotWithShape="1">
-                    <a:blip r:embed="rId6"/>
+                    <a:blip r:embed="rId6" cstate="print"/>
                     <a:srcRect b="18522"/>
                     <a:stretch/>
                   </pic:blipFill>
@@ -235,7 +235,7 @@
                     </a:ln>
                     <a:extLst>
                       <a:ext uri="{53640926-AAD7-44D8-BBD7-CCE9431645EC}">
-                        <a14:shadowObscured xmlns:a14="http://schemas.microsoft.com/office/drawing/2010/main"/>
+                        <a14:shadowObscured xmlns:a14="http://schemas.microsoft.com/office/drawing/2010/main" xmlns:wps="http://schemas.microsoft.com/office/word/2010/wordprocessingShape" xmlns:wpi="http://schemas.microsoft.com/office/word/2010/wordprocessingInk" xmlns:wpg="http://schemas.microsoft.com/office/word/2010/wordprocessingGroup" xmlns:w15="http://schemas.microsoft.com/office/word/2012/wordml" xmlns:w14="http://schemas.microsoft.com/office/word/2010/wordml" xmlns:w="http://schemas.openxmlformats.org/wordprocessingml/2006/main" xmlns:w10="urn:schemas-microsoft-com:office:word" xmlns:wp14="http://schemas.microsoft.com/office/word/2010/wordprocessingDrawing" xmlns:v="urn:schemas-microsoft-com:vml" xmlns:o="urn:schemas-microsoft-com:office:office" xmlns:mc="http://schemas.openxmlformats.org/markup-compatibility/2006" xmlns:wpc="http://schemas.microsoft.com/office/word/2010/wordprocessingCanvas" xmlns=""/>
                       </a:ext>
                     </a:extLst>
                   </pic:spPr>
@@ -260,7 +260,7 @@
           <w:lang w:eastAsia="pl-PL"/>
         </w:rPr>
         <w:drawing>
-          <wp:inline distT="0" distB="0" distL="0" distR="0" wp14:anchorId="56F85C4A" wp14:editId="4A780A98">
+          <wp:inline distT="0" distB="0" distL="0" distR="0">
             <wp:extent cx="5151566" cy="457240"/>
             <wp:effectExtent l="0" t="0" r="0" b="0"/>
             <wp:docPr id="9" name="Obraz 9"/>
@@ -275,7 +275,7 @@
                     <pic:cNvPicPr/>
                   </pic:nvPicPr>
                   <pic:blipFill>
-                    <a:blip r:embed="rId7"/>
+                    <a:blip r:embed="rId7" cstate="print"/>
                     <a:stretch>
                       <a:fillRect/>
                     </a:stretch>
@@ -311,7 +311,7 @@
         </w:rPr>
         <w:lastRenderedPageBreak/>
         <w:drawing>
-          <wp:inline distT="0" distB="0" distL="0" distR="0" wp14:anchorId="5A993A51" wp14:editId="3135713D">
+          <wp:inline distT="0" distB="0" distL="0" distR="0">
             <wp:extent cx="5690967" cy="3893820"/>
             <wp:effectExtent l="0" t="0" r="5080" b="0"/>
             <wp:docPr id="18" name="Obraz 18"/>
@@ -326,7 +326,7 @@
                     <pic:cNvPicPr/>
                   </pic:nvPicPr>
                   <pic:blipFill>
-                    <a:blip r:embed="rId8"/>
+                    <a:blip r:embed="rId8" cstate="print"/>
                     <a:stretch>
                       <a:fillRect/>
                     </a:stretch>
@@ -361,7 +361,7 @@
           <w:lang w:eastAsia="pl-PL"/>
         </w:rPr>
         <w:drawing>
-          <wp:inline distT="0" distB="0" distL="0" distR="0" wp14:anchorId="3C9363F7" wp14:editId="17F577B9">
+          <wp:inline distT="0" distB="0" distL="0" distR="0">
             <wp:extent cx="5022015" cy="274344"/>
             <wp:effectExtent l="0" t="0" r="7620" b="0"/>
             <wp:docPr id="26" name="Obraz 26"/>
@@ -376,7 +376,7 @@
                     <pic:cNvPicPr/>
                   </pic:nvPicPr>
                   <pic:blipFill>
-                    <a:blip r:embed="rId9"/>
+                    <a:blip r:embed="rId9" cstate="print"/>
                     <a:stretch>
                       <a:fillRect/>
                     </a:stretch>
@@ -476,7 +476,7 @@
           <w:lang w:eastAsia="pl-PL"/>
         </w:rPr>
         <w:drawing>
-          <wp:inline distT="0" distB="0" distL="0" distR="0" wp14:anchorId="09AEF288" wp14:editId="3FD3093E">
+          <wp:inline distT="0" distB="0" distL="0" distR="0">
             <wp:extent cx="5760720" cy="1119505"/>
             <wp:effectExtent l="0" t="0" r="0" b="4445"/>
             <wp:docPr id="27" name="Obraz 27"/>
@@ -491,7 +491,7 @@
                     <pic:cNvPicPr/>
                   </pic:nvPicPr>
                   <pic:blipFill>
-                    <a:blip r:embed="rId10"/>
+                    <a:blip r:embed="rId10" cstate="print"/>
                     <a:stretch>
                       <a:fillRect/>
                     </a:stretch>
@@ -547,7 +547,7 @@
         </w:rPr>
         <w:lastRenderedPageBreak/>
         <w:drawing>
-          <wp:inline distT="0" distB="0" distL="0" distR="0" wp14:anchorId="602B5ADF" wp14:editId="78B81CE3">
+          <wp:inline distT="0" distB="0" distL="0" distR="0">
             <wp:extent cx="5760720" cy="4154170"/>
             <wp:effectExtent l="0" t="0" r="0" b="0"/>
             <wp:docPr id="31" name="Obraz 31"/>
@@ -562,7 +562,7 @@
                     <pic:cNvPicPr/>
                   </pic:nvPicPr>
                   <pic:blipFill>
-                    <a:blip r:embed="rId11"/>
+                    <a:blip r:embed="rId11" cstate="print"/>
                     <a:stretch>
                       <a:fillRect/>
                     </a:stretch>
@@ -656,7 +656,7 @@
           <w:lang w:eastAsia="pl-PL"/>
         </w:rPr>
         <w:drawing>
-          <wp:inline distT="0" distB="0" distL="0" distR="0" wp14:anchorId="487345CA" wp14:editId="247B8D07">
+          <wp:inline distT="0" distB="0" distL="0" distR="0">
             <wp:extent cx="5760720" cy="2470150"/>
             <wp:effectExtent l="0" t="0" r="0" b="6350"/>
             <wp:docPr id="28" name="Obraz 28"/>
@@ -671,7 +671,7 @@
                     <pic:cNvPicPr/>
                   </pic:nvPicPr>
                   <pic:blipFill>
-                    <a:blip r:embed="rId12"/>
+                    <a:blip r:embed="rId12" cstate="print"/>
                     <a:stretch>
                       <a:fillRect/>
                     </a:stretch>
@@ -707,7 +707,7 @@
         </w:rPr>
         <w:lastRenderedPageBreak/>
         <w:drawing>
-          <wp:inline distT="0" distB="0" distL="0" distR="0" wp14:anchorId="75D56AED" wp14:editId="4FBDBC99">
+          <wp:inline distT="0" distB="0" distL="0" distR="0">
             <wp:extent cx="5760720" cy="2583815"/>
             <wp:effectExtent l="0" t="0" r="0" b="6985"/>
             <wp:docPr id="29" name="Obraz 29"/>
@@ -722,7 +722,7 @@
                     <pic:cNvPicPr/>
                   </pic:nvPicPr>
                   <pic:blipFill>
-                    <a:blip r:embed="rId13"/>
+                    <a:blip r:embed="rId13" cstate="print"/>
                     <a:stretch>
                       <a:fillRect/>
                     </a:stretch>
@@ -757,7 +757,7 @@
           <w:lang w:eastAsia="pl-PL"/>
         </w:rPr>
         <w:drawing>
-          <wp:inline distT="0" distB="0" distL="0" distR="0" wp14:anchorId="041A7A43" wp14:editId="0E16F178">
+          <wp:inline distT="0" distB="0" distL="0" distR="0">
             <wp:extent cx="5760720" cy="2409825"/>
             <wp:effectExtent l="0" t="0" r="0" b="9525"/>
             <wp:docPr id="30" name="Obraz 30"/>
@@ -772,7 +772,7 @@
                     <pic:cNvPicPr/>
                   </pic:nvPicPr>
                   <pic:blipFill>
-                    <a:blip r:embed="rId14"/>
+                    <a:blip r:embed="rId14" cstate="print"/>
                     <a:stretch>
                       <a:fillRect/>
                     </a:stretch>
@@ -807,7 +807,7 @@
           <w:lang w:eastAsia="pl-PL"/>
         </w:rPr>
         <w:drawing>
-          <wp:inline distT="0" distB="0" distL="0" distR="0" wp14:anchorId="6C0B7296" wp14:editId="571E4DB2">
+          <wp:inline distT="0" distB="0" distL="0" distR="0">
             <wp:extent cx="5760720" cy="388620"/>
             <wp:effectExtent l="0" t="0" r="0" b="0"/>
             <wp:docPr id="32" name="Obraz 32"/>
@@ -822,7 +822,7 @@
                     <pic:cNvPicPr/>
                   </pic:nvPicPr>
                   <pic:blipFill>
-                    <a:blip r:embed="rId15"/>
+                    <a:blip r:embed="rId15" cstate="print"/>
                     <a:stretch>
                       <a:fillRect/>
                     </a:stretch>
@@ -869,7 +869,7 @@
           <w:lang w:eastAsia="pl-PL"/>
         </w:rPr>
         <w:drawing>
-          <wp:inline distT="0" distB="0" distL="0" distR="0" wp14:anchorId="25188945" wp14:editId="55057AE8">
+          <wp:inline distT="0" distB="0" distL="0" distR="0">
             <wp:extent cx="5765255" cy="3116579"/>
             <wp:effectExtent l="0" t="0" r="6985" b="8255"/>
             <wp:docPr id="33" name="Obraz 33"/>
@@ -884,7 +884,7 @@
                     <pic:cNvPicPr/>
                   </pic:nvPicPr>
                   <pic:blipFill>
-                    <a:blip r:embed="rId16"/>
+                    <a:blip r:embed="rId16" cstate="print"/>
                     <a:stretch>
                       <a:fillRect/>
                     </a:stretch>
@@ -932,7 +932,7 @@
           <w:lang w:eastAsia="pl-PL"/>
         </w:rPr>
         <w:drawing>
-          <wp:inline distT="0" distB="0" distL="0" distR="0" wp14:anchorId="3C1754CC" wp14:editId="7DFD9F88">
+          <wp:inline distT="0" distB="0" distL="0" distR="0">
             <wp:extent cx="5608320" cy="4064820"/>
             <wp:effectExtent l="0" t="0" r="0" b="0"/>
             <wp:docPr id="34" name="Obraz 34"/>
@@ -947,7 +947,7 @@
                     <pic:cNvPicPr/>
                   </pic:nvPicPr>
                   <pic:blipFill>
-                    <a:blip r:embed="rId17"/>
+                    <a:blip r:embed="rId17" cstate="print"/>
                     <a:stretch>
                       <a:fillRect/>
                     </a:stretch>
@@ -1011,10 +1011,10 @@
                     </pic:cNvPicPr>
                   </pic:nvPicPr>
                   <pic:blipFill>
-                    <a:blip r:embed="rId18">
+                    <a:blip r:embed="rId18" cstate="print">
                       <a:extLst>
                         <a:ext uri="{28A0092B-C50C-407E-A947-70E740481C1C}">
-                          <a14:useLocalDpi xmlns:a14="http://schemas.microsoft.com/office/drawing/2010/main" val="0"/>
+                          <a14:useLocalDpi xmlns:a14="http://schemas.microsoft.com/office/drawing/2010/main" xmlns:wps="http://schemas.microsoft.com/office/word/2010/wordprocessingShape" xmlns:wpi="http://schemas.microsoft.com/office/word/2010/wordprocessingInk" xmlns:wpg="http://schemas.microsoft.com/office/word/2010/wordprocessingGroup" xmlns:w15="http://schemas.microsoft.com/office/word/2012/wordml" xmlns:w14="http://schemas.microsoft.com/office/word/2010/wordml" xmlns:w="http://schemas.openxmlformats.org/wordprocessingml/2006/main" xmlns:w10="urn:schemas-microsoft-com:office:word" xmlns:wp14="http://schemas.microsoft.com/office/word/2010/wordprocessingDrawing" xmlns:v="urn:schemas-microsoft-com:vml" xmlns:o="urn:schemas-microsoft-com:office:office" xmlns:mc="http://schemas.openxmlformats.org/markup-compatibility/2006" xmlns:wpc="http://schemas.microsoft.com/office/word/2010/wordprocessingCanvas" xmlns="" val="0"/>
                         </a:ext>
                       </a:extLst>
                     </a:blip>
@@ -1057,7 +1057,7 @@
           <w:lang w:eastAsia="pl-PL"/>
         </w:rPr>
         <w:drawing>
-          <wp:inline distT="0" distB="0" distL="0" distR="0" wp14:anchorId="30E20320" wp14:editId="176B055C">
+          <wp:inline distT="0" distB="0" distL="0" distR="0">
             <wp:extent cx="5760720" cy="595630"/>
             <wp:effectExtent l="0" t="0" r="0" b="0"/>
             <wp:docPr id="36" name="Obraz 36"/>
@@ -1072,7 +1072,7 @@
                     <pic:cNvPicPr/>
                   </pic:nvPicPr>
                   <pic:blipFill>
-                    <a:blip r:embed="rId19"/>
+                    <a:blip r:embed="rId19" cstate="print"/>
                     <a:stretch>
                       <a:fillRect/>
                     </a:stretch>
@@ -1111,7 +1111,7 @@
         </w:rPr>
         <w:lastRenderedPageBreak/>
         <w:drawing>
-          <wp:inline distT="0" distB="0" distL="0" distR="0" wp14:anchorId="67E10358" wp14:editId="1097EDF0">
+          <wp:inline distT="0" distB="0" distL="0" distR="0">
             <wp:extent cx="5760720" cy="5190490"/>
             <wp:effectExtent l="0" t="0" r="0" b="0"/>
             <wp:docPr id="37" name="Obraz 37"/>
@@ -1126,7 +1126,7 @@
                     <pic:cNvPicPr/>
                   </pic:nvPicPr>
                   <pic:blipFill>
-                    <a:blip r:embed="rId20"/>
+                    <a:blip r:embed="rId20" cstate="print"/>
                     <a:stretch>
                       <a:fillRect/>
                     </a:stretch>
@@ -1167,7 +1167,7 @@
           <w:lang w:eastAsia="pl-PL"/>
         </w:rPr>
         <w:drawing>
-          <wp:inline distT="0" distB="0" distL="0" distR="0" wp14:anchorId="115466D7" wp14:editId="5F938634">
+          <wp:inline distT="0" distB="0" distL="0" distR="0">
             <wp:extent cx="2733675" cy="314325"/>
             <wp:effectExtent l="0" t="0" r="9525" b="9525"/>
             <wp:docPr id="2" name="Obraz 2"/>
@@ -1182,7 +1182,7 @@
                     <pic:cNvPicPr/>
                   </pic:nvPicPr>
                   <pic:blipFill>
-                    <a:blip r:embed="rId21"/>
+                    <a:blip r:embed="rId21" cstate="print"/>
                     <a:stretch>
                       <a:fillRect/>
                     </a:stretch>
@@ -1212,10 +1212,73 @@
         </w:numPr>
       </w:pPr>
       <w:r>
-        <w:t xml:space="preserve">Dodałem </w:t>
-      </w:r>
+        <w:br/>
+      </w:r>
+      <w:r>
+        <w:rPr>
+          <w:noProof/>
+          <w:lang w:eastAsia="pl-PL"/>
+        </w:rPr>
+        <w:drawing>
+          <wp:inline distT="0" distB="0" distL="0" distR="0">
+            <wp:extent cx="5619750" cy="600075"/>
+            <wp:effectExtent l="19050" t="0" r="0" b="0"/>
+            <wp:docPr id="4" name="Obraz 1"/>
+            <wp:cNvGraphicFramePr>
+              <a:graphicFrameLocks xmlns:a="http://schemas.openxmlformats.org/drawingml/2006/main" noChangeAspect="1"/>
+            </wp:cNvGraphicFramePr>
+            <a:graphic xmlns:a="http://schemas.openxmlformats.org/drawingml/2006/main">
+              <a:graphicData uri="http://schemas.openxmlformats.org/drawingml/2006/picture">
+                <pic:pic xmlns:pic="http://schemas.openxmlformats.org/drawingml/2006/picture">
+                  <pic:nvPicPr>
+                    <pic:cNvPr id="0" name="Picture 1"/>
+                    <pic:cNvPicPr>
+                      <a:picLocks noChangeAspect="1" noChangeArrowheads="1"/>
+                    </pic:cNvPicPr>
+                  </pic:nvPicPr>
+                  <pic:blipFill>
+                    <a:blip r:embed="rId22" cstate="print"/>
+                    <a:srcRect/>
+                    <a:stretch>
+                      <a:fillRect/>
+                    </a:stretch>
+                  </pic:blipFill>
+                  <pic:spPr bwMode="auto">
+                    <a:xfrm>
+                      <a:off x="0" y="0"/>
+                      <a:ext cx="5619750" cy="600075"/>
+                    </a:xfrm>
+                    <a:prstGeom prst="rect">
+                      <a:avLst/>
+                    </a:prstGeom>
+                    <a:noFill/>
+                    <a:ln w="9525">
+                      <a:noFill/>
+                      <a:miter lim="800000"/>
+                      <a:headEnd/>
+                      <a:tailEnd/>
+                    </a:ln>
+                  </pic:spPr>
+                </pic:pic>
+              </a:graphicData>
+            </a:graphic>
+          </wp:inline>
+        </w:drawing>
+      </w:r>
+    </w:p>
+    <w:p>
+      <w:pPr>
+        <w:pStyle w:val="Akapitzlist"/>
+        <w:numPr>
+          <w:ilvl w:val="1"/>
+          <w:numId w:val="2"/>
+        </w:numPr>
+      </w:pPr>
       <w:bookmarkStart w:id="0" w:name="_GoBack"/>
       <w:bookmarkEnd w:id="0"/>
+      <w:r>
+        <w:t>Stworzona klasa:</w:t>
+      </w:r>
     </w:p>
     <w:p>
       <w:pPr>
@@ -1224,6 +1287,2422 @@
           <w:ilvl w:val="3"/>
           <w:numId w:val="2"/>
         </w:numPr>
+      </w:pPr>
+      <w:r>
+        <w:rPr>
+          <w:noProof/>
+          <w:lang w:eastAsia="pl-PL"/>
+        </w:rPr>
+        <w:lastRenderedPageBreak/>
+        <w:drawing>
+          <wp:inline distT="0" distB="0" distL="0" distR="0">
+            <wp:extent cx="4667250" cy="4010025"/>
+            <wp:effectExtent l="19050" t="0" r="0" b="0"/>
+            <wp:docPr id="5" name="Obraz 4"/>
+            <wp:cNvGraphicFramePr>
+              <a:graphicFrameLocks xmlns:a="http://schemas.openxmlformats.org/drawingml/2006/main" noChangeAspect="1"/>
+            </wp:cNvGraphicFramePr>
+            <a:graphic xmlns:a="http://schemas.openxmlformats.org/drawingml/2006/main">
+              <a:graphicData uri="http://schemas.openxmlformats.org/drawingml/2006/picture">
+                <pic:pic xmlns:pic="http://schemas.openxmlformats.org/drawingml/2006/picture">
+                  <pic:nvPicPr>
+                    <pic:cNvPr id="0" name="Picture 4"/>
+                    <pic:cNvPicPr>
+                      <a:picLocks noChangeAspect="1" noChangeArrowheads="1"/>
+                    </pic:cNvPicPr>
+                  </pic:nvPicPr>
+                  <pic:blipFill>
+                    <a:blip r:embed="rId23" cstate="print"/>
+                    <a:srcRect/>
+                    <a:stretch>
+                      <a:fillRect/>
+                    </a:stretch>
+                  </pic:blipFill>
+                  <pic:spPr bwMode="auto">
+                    <a:xfrm>
+                      <a:off x="0" y="0"/>
+                      <a:ext cx="4667250" cy="4010025"/>
+                    </a:xfrm>
+                    <a:prstGeom prst="rect">
+                      <a:avLst/>
+                    </a:prstGeom>
+                    <a:noFill/>
+                    <a:ln w="9525">
+                      <a:noFill/>
+                      <a:miter lim="800000"/>
+                      <a:headEnd/>
+                      <a:tailEnd/>
+                    </a:ln>
+                  </pic:spPr>
+                </pic:pic>
+              </a:graphicData>
+            </a:graphic>
+          </wp:inline>
+        </w:drawing>
+      </w:r>
+    </w:p>
+    <w:p>
+      <w:pPr>
+        <w:pStyle w:val="Akapitzlist"/>
+        <w:numPr>
+          <w:ilvl w:val="0"/>
+          <w:numId w:val="2"/>
+        </w:numPr>
+      </w:pPr>
+      <w:r>
+        <w:br/>
+      </w:r>
+      <w:r>
+        <w:rPr>
+          <w:noProof/>
+          <w:lang w:eastAsia="pl-PL"/>
+        </w:rPr>
+        <w:drawing>
+          <wp:inline distT="0" distB="0" distL="0" distR="0">
+            <wp:extent cx="5686425" cy="381000"/>
+            <wp:effectExtent l="19050" t="0" r="9525" b="0"/>
+            <wp:docPr id="7" name="Obraz 7"/>
+            <wp:cNvGraphicFramePr>
+              <a:graphicFrameLocks xmlns:a="http://schemas.openxmlformats.org/drawingml/2006/main" noChangeAspect="1"/>
+            </wp:cNvGraphicFramePr>
+            <a:graphic xmlns:a="http://schemas.openxmlformats.org/drawingml/2006/main">
+              <a:graphicData uri="http://schemas.openxmlformats.org/drawingml/2006/picture">
+                <pic:pic xmlns:pic="http://schemas.openxmlformats.org/drawingml/2006/picture">
+                  <pic:nvPicPr>
+                    <pic:cNvPr id="0" name="Picture 7"/>
+                    <pic:cNvPicPr>
+                      <a:picLocks noChangeAspect="1" noChangeArrowheads="1"/>
+                    </pic:cNvPicPr>
+                  </pic:nvPicPr>
+                  <pic:blipFill>
+                    <a:blip r:embed="rId24" cstate="print"/>
+                    <a:srcRect/>
+                    <a:stretch>
+                      <a:fillRect/>
+                    </a:stretch>
+                  </pic:blipFill>
+                  <pic:spPr bwMode="auto">
+                    <a:xfrm>
+                      <a:off x="0" y="0"/>
+                      <a:ext cx="5686425" cy="381000"/>
+                    </a:xfrm>
+                    <a:prstGeom prst="rect">
+                      <a:avLst/>
+                    </a:prstGeom>
+                    <a:noFill/>
+                    <a:ln w="9525">
+                      <a:noFill/>
+                      <a:miter lim="800000"/>
+                      <a:headEnd/>
+                      <a:tailEnd/>
+                    </a:ln>
+                  </pic:spPr>
+                </pic:pic>
+              </a:graphicData>
+            </a:graphic>
+          </wp:inline>
+        </w:drawing>
+      </w:r>
+    </w:p>
+    <w:p>
+      <w:pPr>
+        <w:pStyle w:val="Akapitzlist"/>
+        <w:numPr>
+          <w:ilvl w:val="3"/>
+          <w:numId w:val="2"/>
+        </w:numPr>
+      </w:pPr>
+      <w:r>
+        <w:rPr>
+          <w:noProof/>
+          <w:lang w:eastAsia="pl-PL"/>
+        </w:rPr>
+        <w:drawing>
+          <wp:inline distT="0" distB="0" distL="0" distR="0">
+            <wp:extent cx="5760720" cy="476655"/>
+            <wp:effectExtent l="19050" t="0" r="0" b="0"/>
+            <wp:docPr id="10" name="Obraz 10"/>
+            <wp:cNvGraphicFramePr>
+              <a:graphicFrameLocks xmlns:a="http://schemas.openxmlformats.org/drawingml/2006/main" noChangeAspect="1"/>
+            </wp:cNvGraphicFramePr>
+            <a:graphic xmlns:a="http://schemas.openxmlformats.org/drawingml/2006/main">
+              <a:graphicData uri="http://schemas.openxmlformats.org/drawingml/2006/picture">
+                <pic:pic xmlns:pic="http://schemas.openxmlformats.org/drawingml/2006/picture">
+                  <pic:nvPicPr>
+                    <pic:cNvPr id="0" name="Picture 10"/>
+                    <pic:cNvPicPr>
+                      <a:picLocks noChangeAspect="1" noChangeArrowheads="1"/>
+                    </pic:cNvPicPr>
+                  </pic:nvPicPr>
+                  <pic:blipFill>
+                    <a:blip r:embed="rId25" cstate="print"/>
+                    <a:srcRect/>
+                    <a:stretch>
+                      <a:fillRect/>
+                    </a:stretch>
+                  </pic:blipFill>
+                  <pic:spPr bwMode="auto">
+                    <a:xfrm>
+                      <a:off x="0" y="0"/>
+                      <a:ext cx="5760720" cy="476655"/>
+                    </a:xfrm>
+                    <a:prstGeom prst="rect">
+                      <a:avLst/>
+                    </a:prstGeom>
+                    <a:noFill/>
+                    <a:ln w="9525">
+                      <a:noFill/>
+                      <a:miter lim="800000"/>
+                      <a:headEnd/>
+                      <a:tailEnd/>
+                    </a:ln>
+                  </pic:spPr>
+                </pic:pic>
+              </a:graphicData>
+            </a:graphic>
+          </wp:inline>
+        </w:drawing>
+      </w:r>
+    </w:p>
+    <w:p>
+      <w:pPr>
+        <w:pStyle w:val="Akapitzlist"/>
+        <w:numPr>
+          <w:ilvl w:val="0"/>
+          <w:numId w:val="2"/>
+        </w:numPr>
+      </w:pPr>
+      <w:r>
+        <w:br/>
+      </w:r>
+      <w:r>
+        <w:rPr>
+          <w:noProof/>
+          <w:lang w:eastAsia="pl-PL"/>
+        </w:rPr>
+        <w:drawing>
+          <wp:inline distT="0" distB="0" distL="0" distR="0">
+            <wp:extent cx="5638800" cy="638175"/>
+            <wp:effectExtent l="19050" t="0" r="0" b="0"/>
+            <wp:docPr id="13" name="Obraz 13"/>
+            <wp:cNvGraphicFramePr>
+              <a:graphicFrameLocks xmlns:a="http://schemas.openxmlformats.org/drawingml/2006/main" noChangeAspect="1"/>
+            </wp:cNvGraphicFramePr>
+            <a:graphic xmlns:a="http://schemas.openxmlformats.org/drawingml/2006/main">
+              <a:graphicData uri="http://schemas.openxmlformats.org/drawingml/2006/picture">
+                <pic:pic xmlns:pic="http://schemas.openxmlformats.org/drawingml/2006/picture">
+                  <pic:nvPicPr>
+                    <pic:cNvPr id="0" name="Picture 13"/>
+                    <pic:cNvPicPr>
+                      <a:picLocks noChangeAspect="1" noChangeArrowheads="1"/>
+                    </pic:cNvPicPr>
+                  </pic:nvPicPr>
+                  <pic:blipFill>
+                    <a:blip r:embed="rId26" cstate="print"/>
+                    <a:srcRect/>
+                    <a:stretch>
+                      <a:fillRect/>
+                    </a:stretch>
+                  </pic:blipFill>
+                  <pic:spPr bwMode="auto">
+                    <a:xfrm>
+                      <a:off x="0" y="0"/>
+                      <a:ext cx="5638800" cy="638175"/>
+                    </a:xfrm>
+                    <a:prstGeom prst="rect">
+                      <a:avLst/>
+                    </a:prstGeom>
+                    <a:noFill/>
+                    <a:ln w="9525">
+                      <a:noFill/>
+                      <a:miter lim="800000"/>
+                      <a:headEnd/>
+                      <a:tailEnd/>
+                    </a:ln>
+                  </pic:spPr>
+                </pic:pic>
+              </a:graphicData>
+            </a:graphic>
+          </wp:inline>
+        </w:drawing>
+      </w:r>
+    </w:p>
+    <w:p>
+      <w:pPr>
+        <w:pStyle w:val="Akapitzlist"/>
+        <w:numPr>
+          <w:ilvl w:val="1"/>
+          <w:numId w:val="2"/>
+        </w:numPr>
+      </w:pPr>
+      <w:r>
+        <w:t>Rozpocząłem od stworzenia „</w:t>
+      </w:r>
+      <w:proofErr w:type="spellStart"/>
+      <w:r>
+        <w:t>enchanted</w:t>
+      </w:r>
+      <w:proofErr w:type="spellEnd"/>
+      <w:r>
+        <w:t>” elementów:</w:t>
+      </w:r>
+    </w:p>
+    <w:p>
+      <w:pPr>
+        <w:pStyle w:val="Akapitzlist"/>
+        <w:numPr>
+          <w:ilvl w:val="3"/>
+          <w:numId w:val="2"/>
+        </w:numPr>
+      </w:pPr>
+      <w:r>
+        <w:rPr>
+          <w:noProof/>
+          <w:lang w:eastAsia="pl-PL"/>
+        </w:rPr>
+        <w:lastRenderedPageBreak/>
+        <w:drawing>
+          <wp:inline distT="0" distB="0" distL="0" distR="0">
+            <wp:extent cx="4162425" cy="3181350"/>
+            <wp:effectExtent l="19050" t="0" r="9525" b="0"/>
+            <wp:docPr id="16" name="Obraz 16"/>
+            <wp:cNvGraphicFramePr>
+              <a:graphicFrameLocks xmlns:a="http://schemas.openxmlformats.org/drawingml/2006/main" noChangeAspect="1"/>
+            </wp:cNvGraphicFramePr>
+            <a:graphic xmlns:a="http://schemas.openxmlformats.org/drawingml/2006/main">
+              <a:graphicData uri="http://schemas.openxmlformats.org/drawingml/2006/picture">
+                <pic:pic xmlns:pic="http://schemas.openxmlformats.org/drawingml/2006/picture">
+                  <pic:nvPicPr>
+                    <pic:cNvPr id="0" name="Picture 16"/>
+                    <pic:cNvPicPr>
+                      <a:picLocks noChangeAspect="1" noChangeArrowheads="1"/>
+                    </pic:cNvPicPr>
+                  </pic:nvPicPr>
+                  <pic:blipFill>
+                    <a:blip r:embed="rId27" cstate="print"/>
+                    <a:srcRect/>
+                    <a:stretch>
+                      <a:fillRect/>
+                    </a:stretch>
+                  </pic:blipFill>
+                  <pic:spPr bwMode="auto">
+                    <a:xfrm>
+                      <a:off x="0" y="0"/>
+                      <a:ext cx="4162425" cy="3181350"/>
+                    </a:xfrm>
+                    <a:prstGeom prst="rect">
+                      <a:avLst/>
+                    </a:prstGeom>
+                    <a:noFill/>
+                    <a:ln w="9525">
+                      <a:noFill/>
+                      <a:miter lim="800000"/>
+                      <a:headEnd/>
+                      <a:tailEnd/>
+                    </a:ln>
+                  </pic:spPr>
+                </pic:pic>
+              </a:graphicData>
+            </a:graphic>
+          </wp:inline>
+        </w:drawing>
+      </w:r>
+    </w:p>
+    <w:p>
+      <w:pPr>
+        <w:pStyle w:val="Akapitzlist"/>
+        <w:numPr>
+          <w:ilvl w:val="3"/>
+          <w:numId w:val="2"/>
+        </w:numPr>
+      </w:pPr>
+      <w:r>
+        <w:rPr>
+          <w:noProof/>
+          <w:lang w:eastAsia="pl-PL"/>
+        </w:rPr>
+        <w:drawing>
+          <wp:inline distT="0" distB="0" distL="0" distR="0">
+            <wp:extent cx="4257675" cy="3362325"/>
+            <wp:effectExtent l="19050" t="0" r="9525" b="0"/>
+            <wp:docPr id="19" name="Obraz 19"/>
+            <wp:cNvGraphicFramePr>
+              <a:graphicFrameLocks xmlns:a="http://schemas.openxmlformats.org/drawingml/2006/main" noChangeAspect="1"/>
+            </wp:cNvGraphicFramePr>
+            <a:graphic xmlns:a="http://schemas.openxmlformats.org/drawingml/2006/main">
+              <a:graphicData uri="http://schemas.openxmlformats.org/drawingml/2006/picture">
+                <pic:pic xmlns:pic="http://schemas.openxmlformats.org/drawingml/2006/picture">
+                  <pic:nvPicPr>
+                    <pic:cNvPr id="0" name="Picture 19"/>
+                    <pic:cNvPicPr>
+                      <a:picLocks noChangeAspect="1" noChangeArrowheads="1"/>
+                    </pic:cNvPicPr>
+                  </pic:nvPicPr>
+                  <pic:blipFill>
+                    <a:blip r:embed="rId28" cstate="print"/>
+                    <a:srcRect/>
+                    <a:stretch>
+                      <a:fillRect/>
+                    </a:stretch>
+                  </pic:blipFill>
+                  <pic:spPr bwMode="auto">
+                    <a:xfrm>
+                      <a:off x="0" y="0"/>
+                      <a:ext cx="4257675" cy="3362325"/>
+                    </a:xfrm>
+                    <a:prstGeom prst="rect">
+                      <a:avLst/>
+                    </a:prstGeom>
+                    <a:noFill/>
+                    <a:ln w="9525">
+                      <a:noFill/>
+                      <a:miter lim="800000"/>
+                      <a:headEnd/>
+                      <a:tailEnd/>
+                    </a:ln>
+                  </pic:spPr>
+                </pic:pic>
+              </a:graphicData>
+            </a:graphic>
+          </wp:inline>
+        </w:drawing>
+      </w:r>
+    </w:p>
+    <w:p>
+      <w:pPr>
+        <w:pStyle w:val="Akapitzlist"/>
+        <w:numPr>
+          <w:ilvl w:val="3"/>
+          <w:numId w:val="2"/>
+        </w:numPr>
+      </w:pPr>
+      <w:r>
+        <w:rPr>
+          <w:noProof/>
+          <w:lang w:eastAsia="pl-PL"/>
+        </w:rPr>
+        <w:lastRenderedPageBreak/>
+        <w:drawing>
+          <wp:inline distT="0" distB="0" distL="0" distR="0">
+            <wp:extent cx="4086225" cy="2362200"/>
+            <wp:effectExtent l="19050" t="0" r="9525" b="0"/>
+            <wp:docPr id="22" name="Obraz 22"/>
+            <wp:cNvGraphicFramePr>
+              <a:graphicFrameLocks xmlns:a="http://schemas.openxmlformats.org/drawingml/2006/main" noChangeAspect="1"/>
+            </wp:cNvGraphicFramePr>
+            <a:graphic xmlns:a="http://schemas.openxmlformats.org/drawingml/2006/main">
+              <a:graphicData uri="http://schemas.openxmlformats.org/drawingml/2006/picture">
+                <pic:pic xmlns:pic="http://schemas.openxmlformats.org/drawingml/2006/picture">
+                  <pic:nvPicPr>
+                    <pic:cNvPr id="0" name="Picture 22"/>
+                    <pic:cNvPicPr>
+                      <a:picLocks noChangeAspect="1" noChangeArrowheads="1"/>
+                    </pic:cNvPicPr>
+                  </pic:nvPicPr>
+                  <pic:blipFill>
+                    <a:blip r:embed="rId29" cstate="print"/>
+                    <a:srcRect/>
+                    <a:stretch>
+                      <a:fillRect/>
+                    </a:stretch>
+                  </pic:blipFill>
+                  <pic:spPr bwMode="auto">
+                    <a:xfrm>
+                      <a:off x="0" y="0"/>
+                      <a:ext cx="4086225" cy="2362200"/>
+                    </a:xfrm>
+                    <a:prstGeom prst="rect">
+                      <a:avLst/>
+                    </a:prstGeom>
+                    <a:noFill/>
+                    <a:ln w="9525">
+                      <a:noFill/>
+                      <a:miter lim="800000"/>
+                      <a:headEnd/>
+                      <a:tailEnd/>
+                    </a:ln>
+                  </pic:spPr>
+                </pic:pic>
+              </a:graphicData>
+            </a:graphic>
+          </wp:inline>
+        </w:drawing>
+      </w:r>
+    </w:p>
+    <w:p>
+      <w:pPr>
+        <w:pStyle w:val="Akapitzlist"/>
+        <w:numPr>
+          <w:ilvl w:val="1"/>
+          <w:numId w:val="2"/>
+        </w:numPr>
+      </w:pPr>
+      <w:r>
+        <w:t xml:space="preserve">Następnie stworzyłem </w:t>
+      </w:r>
+      <w:proofErr w:type="spellStart"/>
+      <w:r>
+        <w:t>EnchantedMazeFactory</w:t>
+      </w:r>
+      <w:proofErr w:type="spellEnd"/>
+      <w:r>
+        <w:t>:</w:t>
+      </w:r>
+    </w:p>
+    <w:p>
+      <w:pPr>
+        <w:pStyle w:val="Akapitzlist"/>
+        <w:numPr>
+          <w:ilvl w:val="3"/>
+          <w:numId w:val="2"/>
+        </w:numPr>
+      </w:pPr>
+      <w:r>
+        <w:rPr>
+          <w:noProof/>
+          <w:lang w:eastAsia="pl-PL"/>
+        </w:rPr>
+        <w:drawing>
+          <wp:inline distT="0" distB="0" distL="0" distR="0">
+            <wp:extent cx="5019675" cy="4829175"/>
+            <wp:effectExtent l="19050" t="0" r="9525" b="0"/>
+            <wp:docPr id="25" name="Obraz 25"/>
+            <wp:cNvGraphicFramePr>
+              <a:graphicFrameLocks xmlns:a="http://schemas.openxmlformats.org/drawingml/2006/main" noChangeAspect="1"/>
+            </wp:cNvGraphicFramePr>
+            <a:graphic xmlns:a="http://schemas.openxmlformats.org/drawingml/2006/main">
+              <a:graphicData uri="http://schemas.openxmlformats.org/drawingml/2006/picture">
+                <pic:pic xmlns:pic="http://schemas.openxmlformats.org/drawingml/2006/picture">
+                  <pic:nvPicPr>
+                    <pic:cNvPr id="0" name="Picture 25"/>
+                    <pic:cNvPicPr>
+                      <a:picLocks noChangeAspect="1" noChangeArrowheads="1"/>
+                    </pic:cNvPicPr>
+                  </pic:nvPicPr>
+                  <pic:blipFill>
+                    <a:blip r:embed="rId30" cstate="print"/>
+                    <a:srcRect/>
+                    <a:stretch>
+                      <a:fillRect/>
+                    </a:stretch>
+                  </pic:blipFill>
+                  <pic:spPr bwMode="auto">
+                    <a:xfrm>
+                      <a:off x="0" y="0"/>
+                      <a:ext cx="5019675" cy="4829175"/>
+                    </a:xfrm>
+                    <a:prstGeom prst="rect">
+                      <a:avLst/>
+                    </a:prstGeom>
+                    <a:noFill/>
+                    <a:ln w="9525">
+                      <a:noFill/>
+                      <a:miter lim="800000"/>
+                      <a:headEnd/>
+                      <a:tailEnd/>
+                    </a:ln>
+                  </pic:spPr>
+                </pic:pic>
+              </a:graphicData>
+            </a:graphic>
+          </wp:inline>
+        </w:drawing>
+      </w:r>
+    </w:p>
+    <w:p>
+      <w:pPr>
+        <w:pStyle w:val="Akapitzlist"/>
+        <w:numPr>
+          <w:ilvl w:val="0"/>
+          <w:numId w:val="2"/>
+        </w:numPr>
+      </w:pPr>
+      <w:r>
+        <w:br/>
+      </w:r>
+      <w:r>
+        <w:rPr>
+          <w:noProof/>
+          <w:lang w:eastAsia="pl-PL"/>
+        </w:rPr>
+        <w:drawing>
+          <wp:inline distT="0" distB="0" distL="0" distR="0">
+            <wp:extent cx="5638800" cy="695325"/>
+            <wp:effectExtent l="19050" t="0" r="0" b="0"/>
+            <wp:docPr id="6" name="Obraz 28"/>
+            <wp:cNvGraphicFramePr>
+              <a:graphicFrameLocks xmlns:a="http://schemas.openxmlformats.org/drawingml/2006/main" noChangeAspect="1"/>
+            </wp:cNvGraphicFramePr>
+            <a:graphic xmlns:a="http://schemas.openxmlformats.org/drawingml/2006/main">
+              <a:graphicData uri="http://schemas.openxmlformats.org/drawingml/2006/picture">
+                <pic:pic xmlns:pic="http://schemas.openxmlformats.org/drawingml/2006/picture">
+                  <pic:nvPicPr>
+                    <pic:cNvPr id="0" name="Picture 28"/>
+                    <pic:cNvPicPr>
+                      <a:picLocks noChangeAspect="1" noChangeArrowheads="1"/>
+                    </pic:cNvPicPr>
+                  </pic:nvPicPr>
+                  <pic:blipFill>
+                    <a:blip r:embed="rId31" cstate="print"/>
+                    <a:srcRect/>
+                    <a:stretch>
+                      <a:fillRect/>
+                    </a:stretch>
+                  </pic:blipFill>
+                  <pic:spPr bwMode="auto">
+                    <a:xfrm>
+                      <a:off x="0" y="0"/>
+                      <a:ext cx="5638800" cy="695325"/>
+                    </a:xfrm>
+                    <a:prstGeom prst="rect">
+                      <a:avLst/>
+                    </a:prstGeom>
+                    <a:noFill/>
+                    <a:ln w="9525">
+                      <a:noFill/>
+                      <a:miter lim="800000"/>
+                      <a:headEnd/>
+                      <a:tailEnd/>
+                    </a:ln>
+                  </pic:spPr>
+                </pic:pic>
+              </a:graphicData>
+            </a:graphic>
+          </wp:inline>
+        </w:drawing>
+      </w:r>
+    </w:p>
+    <w:p>
+      <w:pPr>
+        <w:pStyle w:val="Akapitzlist"/>
+        <w:numPr>
+          <w:ilvl w:val="1"/>
+          <w:numId w:val="2"/>
+        </w:numPr>
+      </w:pPr>
+      <w:r>
+        <w:t xml:space="preserve">Podobnie do przykładu powyżej, stworzyłem </w:t>
+      </w:r>
+      <w:proofErr w:type="spellStart"/>
+      <w:r>
+        <w:t>BombedWall</w:t>
+      </w:r>
+      <w:proofErr w:type="spellEnd"/>
+      <w:r>
+        <w:t xml:space="preserve">, </w:t>
+      </w:r>
+      <w:proofErr w:type="spellStart"/>
+      <w:r>
+        <w:t>BombedRoom</w:t>
+      </w:r>
+      <w:proofErr w:type="spellEnd"/>
+      <w:r>
+        <w:t xml:space="preserve"> i </w:t>
+      </w:r>
+      <w:proofErr w:type="spellStart"/>
+      <w:r>
+        <w:t>BombedMazeFactory</w:t>
+      </w:r>
+      <w:proofErr w:type="spellEnd"/>
+      <w:r>
+        <w:t>:</w:t>
+      </w:r>
+    </w:p>
+    <w:p>
+      <w:pPr>
+        <w:pStyle w:val="Akapitzlist"/>
+        <w:numPr>
+          <w:ilvl w:val="3"/>
+          <w:numId w:val="2"/>
+        </w:numPr>
+      </w:pPr>
+      <w:r>
+        <w:rPr>
+          <w:noProof/>
+          <w:lang w:eastAsia="pl-PL"/>
+        </w:rPr>
+        <w:lastRenderedPageBreak/>
+        <w:drawing>
+          <wp:inline distT="0" distB="0" distL="0" distR="0">
+            <wp:extent cx="3905250" cy="2390775"/>
+            <wp:effectExtent l="19050" t="0" r="0" b="0"/>
+            <wp:docPr id="8" name="Obraz 31"/>
+            <wp:cNvGraphicFramePr>
+              <a:graphicFrameLocks xmlns:a="http://schemas.openxmlformats.org/drawingml/2006/main" noChangeAspect="1"/>
+            </wp:cNvGraphicFramePr>
+            <a:graphic xmlns:a="http://schemas.openxmlformats.org/drawingml/2006/main">
+              <a:graphicData uri="http://schemas.openxmlformats.org/drawingml/2006/picture">
+                <pic:pic xmlns:pic="http://schemas.openxmlformats.org/drawingml/2006/picture">
+                  <pic:nvPicPr>
+                    <pic:cNvPr id="0" name="Picture 31"/>
+                    <pic:cNvPicPr>
+                      <a:picLocks noChangeAspect="1" noChangeArrowheads="1"/>
+                    </pic:cNvPicPr>
+                  </pic:nvPicPr>
+                  <pic:blipFill>
+                    <a:blip r:embed="rId32" cstate="print"/>
+                    <a:srcRect/>
+                    <a:stretch>
+                      <a:fillRect/>
+                    </a:stretch>
+                  </pic:blipFill>
+                  <pic:spPr bwMode="auto">
+                    <a:xfrm>
+                      <a:off x="0" y="0"/>
+                      <a:ext cx="3905250" cy="2390775"/>
+                    </a:xfrm>
+                    <a:prstGeom prst="rect">
+                      <a:avLst/>
+                    </a:prstGeom>
+                    <a:noFill/>
+                    <a:ln w="9525">
+                      <a:noFill/>
+                      <a:miter lim="800000"/>
+                      <a:headEnd/>
+                      <a:tailEnd/>
+                    </a:ln>
+                  </pic:spPr>
+                </pic:pic>
+              </a:graphicData>
+            </a:graphic>
+          </wp:inline>
+        </w:drawing>
+      </w:r>
+    </w:p>
+    <w:p>
+      <w:pPr>
+        <w:pStyle w:val="Akapitzlist"/>
+        <w:numPr>
+          <w:ilvl w:val="3"/>
+          <w:numId w:val="2"/>
+        </w:numPr>
+      </w:pPr>
+      <w:r>
+        <w:rPr>
+          <w:noProof/>
+          <w:lang w:eastAsia="pl-PL"/>
+        </w:rPr>
+        <w:drawing>
+          <wp:inline distT="0" distB="0" distL="0" distR="0">
+            <wp:extent cx="3819525" cy="3190875"/>
+            <wp:effectExtent l="19050" t="0" r="9525" b="0"/>
+            <wp:docPr id="11" name="Obraz 34"/>
+            <wp:cNvGraphicFramePr>
+              <a:graphicFrameLocks xmlns:a="http://schemas.openxmlformats.org/drawingml/2006/main" noChangeAspect="1"/>
+            </wp:cNvGraphicFramePr>
+            <a:graphic xmlns:a="http://schemas.openxmlformats.org/drawingml/2006/main">
+              <a:graphicData uri="http://schemas.openxmlformats.org/drawingml/2006/picture">
+                <pic:pic xmlns:pic="http://schemas.openxmlformats.org/drawingml/2006/picture">
+                  <pic:nvPicPr>
+                    <pic:cNvPr id="0" name="Picture 34"/>
+                    <pic:cNvPicPr>
+                      <a:picLocks noChangeAspect="1" noChangeArrowheads="1"/>
+                    </pic:cNvPicPr>
+                  </pic:nvPicPr>
+                  <pic:blipFill>
+                    <a:blip r:embed="rId33" cstate="print"/>
+                    <a:srcRect/>
+                    <a:stretch>
+                      <a:fillRect/>
+                    </a:stretch>
+                  </pic:blipFill>
+                  <pic:spPr bwMode="auto">
+                    <a:xfrm>
+                      <a:off x="0" y="0"/>
+                      <a:ext cx="3819525" cy="3190875"/>
+                    </a:xfrm>
+                    <a:prstGeom prst="rect">
+                      <a:avLst/>
+                    </a:prstGeom>
+                    <a:noFill/>
+                    <a:ln w="9525">
+                      <a:noFill/>
+                      <a:miter lim="800000"/>
+                      <a:headEnd/>
+                      <a:tailEnd/>
+                    </a:ln>
+                  </pic:spPr>
+                </pic:pic>
+              </a:graphicData>
+            </a:graphic>
+          </wp:inline>
+        </w:drawing>
+      </w:r>
+    </w:p>
+    <w:p>
+      <w:pPr>
+        <w:pStyle w:val="Akapitzlist"/>
+        <w:numPr>
+          <w:ilvl w:val="3"/>
+          <w:numId w:val="2"/>
+        </w:numPr>
+        <w:pBdr>
+          <w:bottom w:val="single" w:sz="12" w:space="1" w:color="auto"/>
+        </w:pBdr>
+      </w:pPr>
+      <w:r>
+        <w:rPr>
+          <w:noProof/>
+          <w:lang w:eastAsia="pl-PL"/>
+        </w:rPr>
+        <w:lastRenderedPageBreak/>
+        <w:drawing>
+          <wp:inline distT="0" distB="0" distL="0" distR="0">
+            <wp:extent cx="4619625" cy="3409950"/>
+            <wp:effectExtent l="19050" t="0" r="9525" b="0"/>
+            <wp:docPr id="21" name="Obraz 37"/>
+            <wp:cNvGraphicFramePr>
+              <a:graphicFrameLocks xmlns:a="http://schemas.openxmlformats.org/drawingml/2006/main" noChangeAspect="1"/>
+            </wp:cNvGraphicFramePr>
+            <a:graphic xmlns:a="http://schemas.openxmlformats.org/drawingml/2006/main">
+              <a:graphicData uri="http://schemas.openxmlformats.org/drawingml/2006/picture">
+                <pic:pic xmlns:pic="http://schemas.openxmlformats.org/drawingml/2006/picture">
+                  <pic:nvPicPr>
+                    <pic:cNvPr id="0" name="Picture 37"/>
+                    <pic:cNvPicPr>
+                      <a:picLocks noChangeAspect="1" noChangeArrowheads="1"/>
+                    </pic:cNvPicPr>
+                  </pic:nvPicPr>
+                  <pic:blipFill>
+                    <a:blip r:embed="rId34" cstate="print"/>
+                    <a:srcRect/>
+                    <a:stretch>
+                      <a:fillRect/>
+                    </a:stretch>
+                  </pic:blipFill>
+                  <pic:spPr bwMode="auto">
+                    <a:xfrm>
+                      <a:off x="0" y="0"/>
+                      <a:ext cx="4619625" cy="3409950"/>
+                    </a:xfrm>
+                    <a:prstGeom prst="rect">
+                      <a:avLst/>
+                    </a:prstGeom>
+                    <a:noFill/>
+                    <a:ln w="9525">
+                      <a:noFill/>
+                      <a:miter lim="800000"/>
+                      <a:headEnd/>
+                      <a:tailEnd/>
+                    </a:ln>
+                  </pic:spPr>
+                </pic:pic>
+              </a:graphicData>
+            </a:graphic>
+          </wp:inline>
+        </w:drawing>
+      </w:r>
+      <w:r>
+        <w:br/>
+      </w:r>
+      <w:r>
+        <w:br/>
+      </w:r>
+    </w:p>
+    <w:p/>
+    <w:p>
+      <w:pPr>
+        <w:rPr>
+          <w:noProof/>
+          <w:lang w:eastAsia="pl-PL"/>
+        </w:rPr>
+      </w:pPr>
+      <w:r>
+        <w:rPr>
+          <w:noProof/>
+          <w:lang w:eastAsia="pl-PL"/>
+        </w:rPr>
+        <w:drawing>
+          <wp:inline distT="0" distB="0" distL="0" distR="0">
+            <wp:extent cx="1533525" cy="342900"/>
+            <wp:effectExtent l="19050" t="0" r="9525" b="0"/>
+            <wp:docPr id="40" name="Obraz 40"/>
+            <wp:cNvGraphicFramePr>
+              <a:graphicFrameLocks xmlns:a="http://schemas.openxmlformats.org/drawingml/2006/main" noChangeAspect="1"/>
+            </wp:cNvGraphicFramePr>
+            <a:graphic xmlns:a="http://schemas.openxmlformats.org/drawingml/2006/main">
+              <a:graphicData uri="http://schemas.openxmlformats.org/drawingml/2006/picture">
+                <pic:pic xmlns:pic="http://schemas.openxmlformats.org/drawingml/2006/picture">
+                  <pic:nvPicPr>
+                    <pic:cNvPr id="0" name="Picture 40"/>
+                    <pic:cNvPicPr>
+                      <a:picLocks noChangeAspect="1" noChangeArrowheads="1"/>
+                    </pic:cNvPicPr>
+                  </pic:nvPicPr>
+                  <pic:blipFill>
+                    <a:blip r:embed="rId35" cstate="print"/>
+                    <a:srcRect/>
+                    <a:stretch>
+                      <a:fillRect/>
+                    </a:stretch>
+                  </pic:blipFill>
+                  <pic:spPr bwMode="auto">
+                    <a:xfrm>
+                      <a:off x="0" y="0"/>
+                      <a:ext cx="1533525" cy="342900"/>
+                    </a:xfrm>
+                    <a:prstGeom prst="rect">
+                      <a:avLst/>
+                    </a:prstGeom>
+                    <a:noFill/>
+                    <a:ln w="9525">
+                      <a:noFill/>
+                      <a:miter lim="800000"/>
+                      <a:headEnd/>
+                      <a:tailEnd/>
+                    </a:ln>
+                  </pic:spPr>
+                </pic:pic>
+              </a:graphicData>
+            </a:graphic>
+          </wp:inline>
+        </w:drawing>
+      </w:r>
+    </w:p>
+    <w:p>
+      <w:pPr>
+        <w:pStyle w:val="Akapitzlist"/>
+        <w:numPr>
+          <w:ilvl w:val="0"/>
+          <w:numId w:val="4"/>
+        </w:numPr>
+      </w:pPr>
+      <w:r>
+        <w:br/>
+      </w:r>
+      <w:r>
+        <w:rPr>
+          <w:noProof/>
+          <w:lang w:eastAsia="pl-PL"/>
+        </w:rPr>
+        <w:drawing>
+          <wp:inline distT="0" distB="0" distL="0" distR="0">
+            <wp:extent cx="5760720" cy="551655"/>
+            <wp:effectExtent l="19050" t="0" r="0" b="0"/>
+            <wp:docPr id="43" name="Obraz 43"/>
+            <wp:cNvGraphicFramePr>
+              <a:graphicFrameLocks xmlns:a="http://schemas.openxmlformats.org/drawingml/2006/main" noChangeAspect="1"/>
+            </wp:cNvGraphicFramePr>
+            <a:graphic xmlns:a="http://schemas.openxmlformats.org/drawingml/2006/main">
+              <a:graphicData uri="http://schemas.openxmlformats.org/drawingml/2006/picture">
+                <pic:pic xmlns:pic="http://schemas.openxmlformats.org/drawingml/2006/picture">
+                  <pic:nvPicPr>
+                    <pic:cNvPr id="0" name="Picture 43"/>
+                    <pic:cNvPicPr>
+                      <a:picLocks noChangeAspect="1" noChangeArrowheads="1"/>
+                    </pic:cNvPicPr>
+                  </pic:nvPicPr>
+                  <pic:blipFill>
+                    <a:blip r:embed="rId36" cstate="print"/>
+                    <a:srcRect/>
+                    <a:stretch>
+                      <a:fillRect/>
+                    </a:stretch>
+                  </pic:blipFill>
+                  <pic:spPr bwMode="auto">
+                    <a:xfrm>
+                      <a:off x="0" y="0"/>
+                      <a:ext cx="5760720" cy="551655"/>
+                    </a:xfrm>
+                    <a:prstGeom prst="rect">
+                      <a:avLst/>
+                    </a:prstGeom>
+                    <a:noFill/>
+                    <a:ln w="9525">
+                      <a:noFill/>
+                      <a:miter lim="800000"/>
+                      <a:headEnd/>
+                      <a:tailEnd/>
+                    </a:ln>
+                  </pic:spPr>
+                </pic:pic>
+              </a:graphicData>
+            </a:graphic>
+          </wp:inline>
+        </w:drawing>
+      </w:r>
+    </w:p>
+    <w:p>
+      <w:pPr>
+        <w:pStyle w:val="Akapitzlist"/>
+        <w:numPr>
+          <w:ilvl w:val="1"/>
+          <w:numId w:val="4"/>
+        </w:numPr>
+      </w:pPr>
+      <w:r>
+        <w:t xml:space="preserve">Stworzyłem statyczne pole w </w:t>
+      </w:r>
+      <w:proofErr w:type="spellStart"/>
+      <w:r>
+        <w:t>MazeFactory</w:t>
+      </w:r>
+      <w:proofErr w:type="spellEnd"/>
+      <w:r>
+        <w:t>:</w:t>
+      </w:r>
+    </w:p>
+    <w:p>
+      <w:pPr>
+        <w:pStyle w:val="Akapitzlist"/>
+        <w:numPr>
+          <w:ilvl w:val="3"/>
+          <w:numId w:val="4"/>
+        </w:numPr>
+      </w:pPr>
+      <w:r>
+        <w:rPr>
+          <w:noProof/>
+          <w:lang w:eastAsia="pl-PL"/>
+        </w:rPr>
+        <w:drawing>
+          <wp:inline distT="0" distB="0" distL="0" distR="0">
+            <wp:extent cx="4848225" cy="1428750"/>
+            <wp:effectExtent l="19050" t="0" r="9525" b="0"/>
+            <wp:docPr id="46" name="Obraz 46"/>
+            <wp:cNvGraphicFramePr>
+              <a:graphicFrameLocks xmlns:a="http://schemas.openxmlformats.org/drawingml/2006/main" noChangeAspect="1"/>
+            </wp:cNvGraphicFramePr>
+            <a:graphic xmlns:a="http://schemas.openxmlformats.org/drawingml/2006/main">
+              <a:graphicData uri="http://schemas.openxmlformats.org/drawingml/2006/picture">
+                <pic:pic xmlns:pic="http://schemas.openxmlformats.org/drawingml/2006/picture">
+                  <pic:nvPicPr>
+                    <pic:cNvPr id="0" name="Picture 46"/>
+                    <pic:cNvPicPr>
+                      <a:picLocks noChangeAspect="1" noChangeArrowheads="1"/>
+                    </pic:cNvPicPr>
+                  </pic:nvPicPr>
+                  <pic:blipFill>
+                    <a:blip r:embed="rId37" cstate="print"/>
+                    <a:srcRect/>
+                    <a:stretch>
+                      <a:fillRect/>
+                    </a:stretch>
+                  </pic:blipFill>
+                  <pic:spPr bwMode="auto">
+                    <a:xfrm>
+                      <a:off x="0" y="0"/>
+                      <a:ext cx="4848225" cy="1428750"/>
+                    </a:xfrm>
+                    <a:prstGeom prst="rect">
+                      <a:avLst/>
+                    </a:prstGeom>
+                    <a:noFill/>
+                    <a:ln w="9525">
+                      <a:noFill/>
+                      <a:miter lim="800000"/>
+                      <a:headEnd/>
+                      <a:tailEnd/>
+                    </a:ln>
+                  </pic:spPr>
+                </pic:pic>
+              </a:graphicData>
+            </a:graphic>
+          </wp:inline>
+        </w:drawing>
+      </w:r>
+    </w:p>
+    <w:p>
+      <w:pPr>
+        <w:pStyle w:val="Akapitzlist"/>
+        <w:numPr>
+          <w:ilvl w:val="1"/>
+          <w:numId w:val="4"/>
+        </w:numPr>
+      </w:pPr>
+      <w:r>
+        <w:t xml:space="preserve">I w klasach pochodnych </w:t>
+      </w:r>
+      <w:proofErr w:type="spellStart"/>
+      <w:r>
+        <w:t>MazeFactory</w:t>
+      </w:r>
+      <w:proofErr w:type="spellEnd"/>
+      <w:r>
+        <w:t>:</w:t>
+      </w:r>
+    </w:p>
+    <w:p>
+      <w:pPr>
+        <w:pStyle w:val="Akapitzlist"/>
+        <w:numPr>
+          <w:ilvl w:val="3"/>
+          <w:numId w:val="4"/>
+        </w:numPr>
+      </w:pPr>
+      <w:r>
+        <w:rPr>
+          <w:noProof/>
+          <w:lang w:eastAsia="pl-PL"/>
+        </w:rPr>
+        <w:drawing>
+          <wp:inline distT="0" distB="0" distL="0" distR="0">
+            <wp:extent cx="5760720" cy="1251936"/>
+            <wp:effectExtent l="19050" t="0" r="0" b="0"/>
+            <wp:docPr id="49" name="Obraz 49"/>
+            <wp:cNvGraphicFramePr>
+              <a:graphicFrameLocks xmlns:a="http://schemas.openxmlformats.org/drawingml/2006/main" noChangeAspect="1"/>
+            </wp:cNvGraphicFramePr>
+            <a:graphic xmlns:a="http://schemas.openxmlformats.org/drawingml/2006/main">
+              <a:graphicData uri="http://schemas.openxmlformats.org/drawingml/2006/picture">
+                <pic:pic xmlns:pic="http://schemas.openxmlformats.org/drawingml/2006/picture">
+                  <pic:nvPicPr>
+                    <pic:cNvPr id="0" name="Picture 49"/>
+                    <pic:cNvPicPr>
+                      <a:picLocks noChangeAspect="1" noChangeArrowheads="1"/>
+                    </pic:cNvPicPr>
+                  </pic:nvPicPr>
+                  <pic:blipFill>
+                    <a:blip r:embed="rId38" cstate="print"/>
+                    <a:srcRect/>
+                    <a:stretch>
+                      <a:fillRect/>
+                    </a:stretch>
+                  </pic:blipFill>
+                  <pic:spPr bwMode="auto">
+                    <a:xfrm>
+                      <a:off x="0" y="0"/>
+                      <a:ext cx="5760720" cy="1251936"/>
+                    </a:xfrm>
+                    <a:prstGeom prst="rect">
+                      <a:avLst/>
+                    </a:prstGeom>
+                    <a:noFill/>
+                    <a:ln w="9525">
+                      <a:noFill/>
+                      <a:miter lim="800000"/>
+                      <a:headEnd/>
+                      <a:tailEnd/>
+                    </a:ln>
+                  </pic:spPr>
+                </pic:pic>
+              </a:graphicData>
+            </a:graphic>
+          </wp:inline>
+        </w:drawing>
+      </w:r>
+    </w:p>
+    <w:p>
+      <w:pPr>
+        <w:pStyle w:val="Akapitzlist"/>
+        <w:numPr>
+          <w:ilvl w:val="3"/>
+          <w:numId w:val="4"/>
+        </w:numPr>
+      </w:pPr>
+      <w:r>
+        <w:rPr>
+          <w:noProof/>
+          <w:lang w:eastAsia="pl-PL"/>
+        </w:rPr>
+        <w:lastRenderedPageBreak/>
+        <w:drawing>
+          <wp:inline distT="0" distB="0" distL="0" distR="0">
+            <wp:extent cx="5760720" cy="1252330"/>
+            <wp:effectExtent l="19050" t="0" r="0" b="0"/>
+            <wp:docPr id="52" name="Obraz 52"/>
+            <wp:cNvGraphicFramePr>
+              <a:graphicFrameLocks xmlns:a="http://schemas.openxmlformats.org/drawingml/2006/main" noChangeAspect="1"/>
+            </wp:cNvGraphicFramePr>
+            <a:graphic xmlns:a="http://schemas.openxmlformats.org/drawingml/2006/main">
+              <a:graphicData uri="http://schemas.openxmlformats.org/drawingml/2006/picture">
+                <pic:pic xmlns:pic="http://schemas.openxmlformats.org/drawingml/2006/picture">
+                  <pic:nvPicPr>
+                    <pic:cNvPr id="0" name="Picture 52"/>
+                    <pic:cNvPicPr>
+                      <a:picLocks noChangeAspect="1" noChangeArrowheads="1"/>
+                    </pic:cNvPicPr>
+                  </pic:nvPicPr>
+                  <pic:blipFill>
+                    <a:blip r:embed="rId39" cstate="print"/>
+                    <a:srcRect/>
+                    <a:stretch>
+                      <a:fillRect/>
+                    </a:stretch>
+                  </pic:blipFill>
+                  <pic:spPr bwMode="auto">
+                    <a:xfrm>
+                      <a:off x="0" y="0"/>
+                      <a:ext cx="5760720" cy="1252330"/>
+                    </a:xfrm>
+                    <a:prstGeom prst="rect">
+                      <a:avLst/>
+                    </a:prstGeom>
+                    <a:noFill/>
+                    <a:ln w="9525">
+                      <a:noFill/>
+                      <a:miter lim="800000"/>
+                      <a:headEnd/>
+                      <a:tailEnd/>
+                    </a:ln>
+                  </pic:spPr>
+                </pic:pic>
+              </a:graphicData>
+            </a:graphic>
+          </wp:inline>
+        </w:drawing>
+      </w:r>
+    </w:p>
+    <w:p>
+      <w:pPr>
+        <w:pStyle w:val="Akapitzlist"/>
+        <w:numPr>
+          <w:ilvl w:val="0"/>
+          <w:numId w:val="4"/>
+        </w:numPr>
+      </w:pPr>
+      <w:r>
+        <w:t xml:space="preserve">Zmodyfikowałem </w:t>
+      </w:r>
+      <w:proofErr w:type="spellStart"/>
+      <w:r>
+        <w:t>StandardMazeBuilder</w:t>
+      </w:r>
+      <w:proofErr w:type="spellEnd"/>
+      <w:r>
+        <w:t xml:space="preserve">, by korzystał z </w:t>
+      </w:r>
+      <w:proofErr w:type="spellStart"/>
+      <w:r>
+        <w:t>MazeFactory</w:t>
+      </w:r>
+      <w:proofErr w:type="spellEnd"/>
+      <w:r>
+        <w:t>:</w:t>
+      </w:r>
+    </w:p>
+    <w:p>
+      <w:pPr>
+        <w:pStyle w:val="Akapitzlist"/>
+        <w:numPr>
+          <w:ilvl w:val="3"/>
+          <w:numId w:val="4"/>
+        </w:numPr>
+      </w:pPr>
+      <w:r>
+        <w:rPr>
+          <w:noProof/>
+          <w:lang w:eastAsia="pl-PL"/>
+        </w:rPr>
+        <w:drawing>
+          <wp:inline distT="0" distB="0" distL="0" distR="0">
+            <wp:extent cx="4581525" cy="1704975"/>
+            <wp:effectExtent l="19050" t="0" r="9525" b="0"/>
+            <wp:docPr id="55" name="Obraz 55"/>
+            <wp:cNvGraphicFramePr>
+              <a:graphicFrameLocks xmlns:a="http://schemas.openxmlformats.org/drawingml/2006/main" noChangeAspect="1"/>
+            </wp:cNvGraphicFramePr>
+            <a:graphic xmlns:a="http://schemas.openxmlformats.org/drawingml/2006/main">
+              <a:graphicData uri="http://schemas.openxmlformats.org/drawingml/2006/picture">
+                <pic:pic xmlns:pic="http://schemas.openxmlformats.org/drawingml/2006/picture">
+                  <pic:nvPicPr>
+                    <pic:cNvPr id="0" name="Picture 55"/>
+                    <pic:cNvPicPr>
+                      <a:picLocks noChangeAspect="1" noChangeArrowheads="1"/>
+                    </pic:cNvPicPr>
+                  </pic:nvPicPr>
+                  <pic:blipFill>
+                    <a:blip r:embed="rId40" cstate="print"/>
+                    <a:srcRect/>
+                    <a:stretch>
+                      <a:fillRect/>
+                    </a:stretch>
+                  </pic:blipFill>
+                  <pic:spPr bwMode="auto">
+                    <a:xfrm>
+                      <a:off x="0" y="0"/>
+                      <a:ext cx="4581525" cy="1704975"/>
+                    </a:xfrm>
+                    <a:prstGeom prst="rect">
+                      <a:avLst/>
+                    </a:prstGeom>
+                    <a:noFill/>
+                    <a:ln w="9525">
+                      <a:noFill/>
+                      <a:miter lim="800000"/>
+                      <a:headEnd/>
+                      <a:tailEnd/>
+                    </a:ln>
+                  </pic:spPr>
+                </pic:pic>
+              </a:graphicData>
+            </a:graphic>
+          </wp:inline>
+        </w:drawing>
+      </w:r>
+    </w:p>
+    <w:p>
+      <w:pPr>
+        <w:pStyle w:val="Akapitzlist"/>
+        <w:numPr>
+          <w:ilvl w:val="3"/>
+          <w:numId w:val="4"/>
+        </w:numPr>
+      </w:pPr>
+      <w:r>
+        <w:rPr>
+          <w:noProof/>
+          <w:lang w:eastAsia="pl-PL"/>
+        </w:rPr>
+        <w:drawing>
+          <wp:inline distT="0" distB="0" distL="0" distR="0">
+            <wp:extent cx="4514850" cy="1695450"/>
+            <wp:effectExtent l="19050" t="0" r="0" b="0"/>
+            <wp:docPr id="58" name="Obraz 58"/>
+            <wp:cNvGraphicFramePr>
+              <a:graphicFrameLocks xmlns:a="http://schemas.openxmlformats.org/drawingml/2006/main" noChangeAspect="1"/>
+            </wp:cNvGraphicFramePr>
+            <a:graphic xmlns:a="http://schemas.openxmlformats.org/drawingml/2006/main">
+              <a:graphicData uri="http://schemas.openxmlformats.org/drawingml/2006/picture">
+                <pic:pic xmlns:pic="http://schemas.openxmlformats.org/drawingml/2006/picture">
+                  <pic:nvPicPr>
+                    <pic:cNvPr id="0" name="Picture 58"/>
+                    <pic:cNvPicPr>
+                      <a:picLocks noChangeAspect="1" noChangeArrowheads="1"/>
+                    </pic:cNvPicPr>
+                  </pic:nvPicPr>
+                  <pic:blipFill>
+                    <a:blip r:embed="rId41" cstate="print"/>
+                    <a:srcRect/>
+                    <a:stretch>
+                      <a:fillRect/>
+                    </a:stretch>
+                  </pic:blipFill>
+                  <pic:spPr bwMode="auto">
+                    <a:xfrm>
+                      <a:off x="0" y="0"/>
+                      <a:ext cx="4514850" cy="1695450"/>
+                    </a:xfrm>
+                    <a:prstGeom prst="rect">
+                      <a:avLst/>
+                    </a:prstGeom>
+                    <a:noFill/>
+                    <a:ln w="9525">
+                      <a:noFill/>
+                      <a:miter lim="800000"/>
+                      <a:headEnd/>
+                      <a:tailEnd/>
+                    </a:ln>
+                  </pic:spPr>
+                </pic:pic>
+              </a:graphicData>
+            </a:graphic>
+          </wp:inline>
+        </w:drawing>
+      </w:r>
+    </w:p>
+    <w:p>
+      <w:pPr>
+        <w:pStyle w:val="Akapitzlist"/>
+        <w:numPr>
+          <w:ilvl w:val="3"/>
+          <w:numId w:val="4"/>
+        </w:numPr>
+        <w:pBdr>
+          <w:bottom w:val="single" w:sz="12" w:space="1" w:color="auto"/>
+        </w:pBdr>
+      </w:pPr>
+      <w:r>
+        <w:rPr>
+          <w:noProof/>
+          <w:lang w:eastAsia="pl-PL"/>
+        </w:rPr>
+        <w:drawing>
+          <wp:inline distT="0" distB="0" distL="0" distR="0">
+            <wp:extent cx="5760720" cy="2924112"/>
+            <wp:effectExtent l="19050" t="0" r="0" b="0"/>
+            <wp:docPr id="61" name="Obraz 61"/>
+            <wp:cNvGraphicFramePr>
+              <a:graphicFrameLocks xmlns:a="http://schemas.openxmlformats.org/drawingml/2006/main" noChangeAspect="1"/>
+            </wp:cNvGraphicFramePr>
+            <a:graphic xmlns:a="http://schemas.openxmlformats.org/drawingml/2006/main">
+              <a:graphicData uri="http://schemas.openxmlformats.org/drawingml/2006/picture">
+                <pic:pic xmlns:pic="http://schemas.openxmlformats.org/drawingml/2006/picture">
+                  <pic:nvPicPr>
+                    <pic:cNvPr id="0" name="Picture 61"/>
+                    <pic:cNvPicPr>
+                      <a:picLocks noChangeAspect="1" noChangeArrowheads="1"/>
+                    </pic:cNvPicPr>
+                  </pic:nvPicPr>
+                  <pic:blipFill>
+                    <a:blip r:embed="rId42" cstate="print"/>
+                    <a:srcRect/>
+                    <a:stretch>
+                      <a:fillRect/>
+                    </a:stretch>
+                  </pic:blipFill>
+                  <pic:spPr bwMode="auto">
+                    <a:xfrm>
+                      <a:off x="0" y="0"/>
+                      <a:ext cx="5760720" cy="2924112"/>
+                    </a:xfrm>
+                    <a:prstGeom prst="rect">
+                      <a:avLst/>
+                    </a:prstGeom>
+                    <a:noFill/>
+                    <a:ln w="9525">
+                      <a:noFill/>
+                      <a:miter lim="800000"/>
+                      <a:headEnd/>
+                      <a:tailEnd/>
+                    </a:ln>
+                  </pic:spPr>
+                </pic:pic>
+              </a:graphicData>
+            </a:graphic>
+          </wp:inline>
+        </w:drawing>
+      </w:r>
+      <w:r>
+        <w:br/>
+      </w:r>
+    </w:p>
+    <w:p>
+      <w:pPr>
+        <w:pStyle w:val="Akapitzlist"/>
+        <w:numPr>
+          <w:ilvl w:val="0"/>
+          <w:numId w:val="5"/>
+        </w:numPr>
+      </w:pPr>
+      <w:r>
+        <w:br/>
+      </w:r>
+      <w:r>
+        <w:rPr>
+          <w:noProof/>
+          <w:lang w:eastAsia="pl-PL"/>
+        </w:rPr>
+        <w:drawing>
+          <wp:inline distT="0" distB="0" distL="0" distR="0">
+            <wp:extent cx="3248025" cy="342900"/>
+            <wp:effectExtent l="19050" t="0" r="9525" b="0"/>
+            <wp:docPr id="64" name="Obraz 64"/>
+            <wp:cNvGraphicFramePr>
+              <a:graphicFrameLocks xmlns:a="http://schemas.openxmlformats.org/drawingml/2006/main" noChangeAspect="1"/>
+            </wp:cNvGraphicFramePr>
+            <a:graphic xmlns:a="http://schemas.openxmlformats.org/drawingml/2006/main">
+              <a:graphicData uri="http://schemas.openxmlformats.org/drawingml/2006/picture">
+                <pic:pic xmlns:pic="http://schemas.openxmlformats.org/drawingml/2006/picture">
+                  <pic:nvPicPr>
+                    <pic:cNvPr id="0" name="Picture 64"/>
+                    <pic:cNvPicPr>
+                      <a:picLocks noChangeAspect="1" noChangeArrowheads="1"/>
+                    </pic:cNvPicPr>
+                  </pic:nvPicPr>
+                  <pic:blipFill>
+                    <a:blip r:embed="rId43" cstate="print"/>
+                    <a:srcRect/>
+                    <a:stretch>
+                      <a:fillRect/>
+                    </a:stretch>
+                  </pic:blipFill>
+                  <pic:spPr bwMode="auto">
+                    <a:xfrm>
+                      <a:off x="0" y="0"/>
+                      <a:ext cx="3248025" cy="342900"/>
+                    </a:xfrm>
+                    <a:prstGeom prst="rect">
+                      <a:avLst/>
+                    </a:prstGeom>
+                    <a:noFill/>
+                    <a:ln w="9525">
+                      <a:noFill/>
+                      <a:miter lim="800000"/>
+                      <a:headEnd/>
+                      <a:tailEnd/>
+                    </a:ln>
+                  </pic:spPr>
+                </pic:pic>
+              </a:graphicData>
+            </a:graphic>
+          </wp:inline>
+        </w:drawing>
+      </w:r>
+    </w:p>
+    <w:p>
+      <w:pPr>
+        <w:pStyle w:val="Akapitzlist"/>
+        <w:numPr>
+          <w:ilvl w:val="1"/>
+          <w:numId w:val="5"/>
+        </w:numPr>
+      </w:pPr>
+      <w:r>
+        <w:rPr>
+          <w:noProof/>
+          <w:lang w:eastAsia="pl-PL"/>
+        </w:rPr>
+        <w:lastRenderedPageBreak/>
+        <w:drawing>
+          <wp:inline distT="0" distB="0" distL="0" distR="0">
+            <wp:extent cx="5269865" cy="976814"/>
+            <wp:effectExtent l="19050" t="0" r="6985" b="0"/>
+            <wp:docPr id="67" name="Obraz 67"/>
+            <wp:cNvGraphicFramePr>
+              <a:graphicFrameLocks xmlns:a="http://schemas.openxmlformats.org/drawingml/2006/main" noChangeAspect="1"/>
+            </wp:cNvGraphicFramePr>
+            <a:graphic xmlns:a="http://schemas.openxmlformats.org/drawingml/2006/main">
+              <a:graphicData uri="http://schemas.openxmlformats.org/drawingml/2006/picture">
+                <pic:pic xmlns:pic="http://schemas.openxmlformats.org/drawingml/2006/picture">
+                  <pic:nvPicPr>
+                    <pic:cNvPr id="0" name="Picture 67"/>
+                    <pic:cNvPicPr>
+                      <a:picLocks noChangeAspect="1" noChangeArrowheads="1"/>
+                    </pic:cNvPicPr>
+                  </pic:nvPicPr>
+                  <pic:blipFill>
+                    <a:blip r:embed="rId44" cstate="print"/>
+                    <a:srcRect/>
+                    <a:stretch>
+                      <a:fillRect/>
+                    </a:stretch>
+                  </pic:blipFill>
+                  <pic:spPr bwMode="auto">
+                    <a:xfrm>
+                      <a:off x="0" y="0"/>
+                      <a:ext cx="5274491" cy="977671"/>
+                    </a:xfrm>
+                    <a:prstGeom prst="rect">
+                      <a:avLst/>
+                    </a:prstGeom>
+                    <a:noFill/>
+                    <a:ln w="9525">
+                      <a:noFill/>
+                      <a:miter lim="800000"/>
+                      <a:headEnd/>
+                      <a:tailEnd/>
+                    </a:ln>
+                  </pic:spPr>
+                </pic:pic>
+              </a:graphicData>
+            </a:graphic>
+          </wp:inline>
+        </w:drawing>
+      </w:r>
+    </w:p>
+    <w:p>
+      <w:pPr>
+        <w:pStyle w:val="Akapitzlist"/>
+        <w:numPr>
+          <w:ilvl w:val="2"/>
+          <w:numId w:val="5"/>
+        </w:numPr>
+      </w:pPr>
+      <w:r>
+        <w:t xml:space="preserve">Rozpocząłem od problemu „przechodzenia przez pokoje”, jako że nie miałem sposobu, na zyskanie referencji do pokoju „za tą ścianą”. Dodałem więc w klasie </w:t>
+      </w:r>
+      <w:proofErr w:type="spellStart"/>
+      <w:r>
+        <w:t>Door</w:t>
+      </w:r>
+      <w:proofErr w:type="spellEnd"/>
+      <w:r>
+        <w:t xml:space="preserve"> metodę, która zwróci mi „ten inny pokój”:</w:t>
+      </w:r>
+    </w:p>
+    <w:p>
+      <w:pPr>
+        <w:pStyle w:val="Akapitzlist"/>
+        <w:numPr>
+          <w:ilvl w:val="3"/>
+          <w:numId w:val="5"/>
+        </w:numPr>
+        <w:jc w:val="center"/>
+      </w:pPr>
+      <w:r>
+        <w:rPr>
+          <w:noProof/>
+          <w:lang w:eastAsia="pl-PL"/>
+        </w:rPr>
+        <w:drawing>
+          <wp:inline distT="0" distB="0" distL="0" distR="0">
+            <wp:extent cx="2838450" cy="1342923"/>
+            <wp:effectExtent l="19050" t="0" r="0" b="0"/>
+            <wp:docPr id="70" name="Obraz 70"/>
+            <wp:cNvGraphicFramePr>
+              <a:graphicFrameLocks xmlns:a="http://schemas.openxmlformats.org/drawingml/2006/main" noChangeAspect="1"/>
+            </wp:cNvGraphicFramePr>
+            <a:graphic xmlns:a="http://schemas.openxmlformats.org/drawingml/2006/main">
+              <a:graphicData uri="http://schemas.openxmlformats.org/drawingml/2006/picture">
+                <pic:pic xmlns:pic="http://schemas.openxmlformats.org/drawingml/2006/picture">
+                  <pic:nvPicPr>
+                    <pic:cNvPr id="0" name="Picture 70"/>
+                    <pic:cNvPicPr>
+                      <a:picLocks noChangeAspect="1" noChangeArrowheads="1"/>
+                    </pic:cNvPicPr>
+                  </pic:nvPicPr>
+                  <pic:blipFill>
+                    <a:blip r:embed="rId45" cstate="print"/>
+                    <a:srcRect/>
+                    <a:stretch>
+                      <a:fillRect/>
+                    </a:stretch>
+                  </pic:blipFill>
+                  <pic:spPr bwMode="auto">
+                    <a:xfrm>
+                      <a:off x="0" y="0"/>
+                      <a:ext cx="2838450" cy="1342923"/>
+                    </a:xfrm>
+                    <a:prstGeom prst="rect">
+                      <a:avLst/>
+                    </a:prstGeom>
+                    <a:noFill/>
+                    <a:ln w="9525">
+                      <a:noFill/>
+                      <a:miter lim="800000"/>
+                      <a:headEnd/>
+                      <a:tailEnd/>
+                    </a:ln>
+                  </pic:spPr>
+                </pic:pic>
+              </a:graphicData>
+            </a:graphic>
+          </wp:inline>
+        </w:drawing>
+      </w:r>
+    </w:p>
+    <w:p>
+      <w:pPr>
+        <w:pStyle w:val="Akapitzlist"/>
+        <w:numPr>
+          <w:ilvl w:val="2"/>
+          <w:numId w:val="5"/>
+        </w:numPr>
+      </w:pPr>
+      <w:r>
+        <w:t>Stworzyłem klasę Player, która umie przemieszczać się po pokojach i przechodzić przez drzwi:</w:t>
+      </w:r>
+    </w:p>
+    <w:p>
+      <w:pPr>
+        <w:pStyle w:val="Akapitzlist"/>
+        <w:numPr>
+          <w:ilvl w:val="3"/>
+          <w:numId w:val="5"/>
+        </w:numPr>
+      </w:pPr>
+      <w:r>
+        <w:rPr>
+          <w:noProof/>
+          <w:lang w:eastAsia="pl-PL"/>
+        </w:rPr>
+        <w:drawing>
+          <wp:inline distT="0" distB="0" distL="0" distR="0">
+            <wp:extent cx="5760720" cy="3422909"/>
+            <wp:effectExtent l="19050" t="0" r="0" b="0"/>
+            <wp:docPr id="73" name="Obraz 73"/>
+            <wp:cNvGraphicFramePr>
+              <a:graphicFrameLocks xmlns:a="http://schemas.openxmlformats.org/drawingml/2006/main" noChangeAspect="1"/>
+            </wp:cNvGraphicFramePr>
+            <a:graphic xmlns:a="http://schemas.openxmlformats.org/drawingml/2006/main">
+              <a:graphicData uri="http://schemas.openxmlformats.org/drawingml/2006/picture">
+                <pic:pic xmlns:pic="http://schemas.openxmlformats.org/drawingml/2006/picture">
+                  <pic:nvPicPr>
+                    <pic:cNvPr id="0" name="Picture 73"/>
+                    <pic:cNvPicPr>
+                      <a:picLocks noChangeAspect="1" noChangeArrowheads="1"/>
+                    </pic:cNvPicPr>
+                  </pic:nvPicPr>
+                  <pic:blipFill>
+                    <a:blip r:embed="rId46" cstate="print"/>
+                    <a:srcRect/>
+                    <a:stretch>
+                      <a:fillRect/>
+                    </a:stretch>
+                  </pic:blipFill>
+                  <pic:spPr bwMode="auto">
+                    <a:xfrm>
+                      <a:off x="0" y="0"/>
+                      <a:ext cx="5760720" cy="3422909"/>
+                    </a:xfrm>
+                    <a:prstGeom prst="rect">
+                      <a:avLst/>
+                    </a:prstGeom>
+                    <a:noFill/>
+                    <a:ln w="9525">
+                      <a:noFill/>
+                      <a:miter lim="800000"/>
+                      <a:headEnd/>
+                      <a:tailEnd/>
+                    </a:ln>
+                  </pic:spPr>
+                </pic:pic>
+              </a:graphicData>
+            </a:graphic>
+          </wp:inline>
+        </w:drawing>
+      </w:r>
+    </w:p>
+    <w:p>
+      <w:pPr>
+        <w:pStyle w:val="Akapitzlist"/>
+        <w:numPr>
+          <w:ilvl w:val="1"/>
+          <w:numId w:val="5"/>
+        </w:numPr>
+      </w:pPr>
+      <w:r>
+        <w:t xml:space="preserve">Zmodyfikowałem klasę </w:t>
+      </w:r>
+      <w:proofErr w:type="spellStart"/>
+      <w:r>
+        <w:t>MazeGame</w:t>
+      </w:r>
+      <w:proofErr w:type="spellEnd"/>
+      <w:r>
+        <w:t xml:space="preserve">, aby wprowadzić tam gracza. Skorzystałem z wbudowanej w </w:t>
+      </w:r>
+      <w:proofErr w:type="spellStart"/>
+      <w:r>
+        <w:t>Java.util</w:t>
+      </w:r>
+      <w:proofErr w:type="spellEnd"/>
+      <w:r>
+        <w:t xml:space="preserve"> klasy „</w:t>
+      </w:r>
+      <w:proofErr w:type="spellStart"/>
+      <w:r>
+        <w:t>Scanner</w:t>
+      </w:r>
+      <w:proofErr w:type="spellEnd"/>
+      <w:r>
+        <w:t xml:space="preserve">”, aby </w:t>
+      </w:r>
+      <w:proofErr w:type="spellStart"/>
+      <w:r>
+        <w:t>zczytywać</w:t>
+      </w:r>
+      <w:proofErr w:type="spellEnd"/>
+      <w:r>
+        <w:t xml:space="preserve"> wejście konsoli.</w:t>
+      </w:r>
+    </w:p>
+    <w:p>
+      <w:pPr>
+        <w:pStyle w:val="Akapitzlist"/>
+        <w:numPr>
+          <w:ilvl w:val="3"/>
+          <w:numId w:val="5"/>
+        </w:numPr>
+      </w:pPr>
+      <w:r>
+        <w:rPr>
+          <w:noProof/>
+          <w:lang w:eastAsia="pl-PL"/>
+        </w:rPr>
+        <w:lastRenderedPageBreak/>
+        <w:drawing>
+          <wp:inline distT="0" distB="0" distL="0" distR="0">
+            <wp:extent cx="5760720" cy="3241887"/>
+            <wp:effectExtent l="19050" t="0" r="0" b="0"/>
+            <wp:docPr id="76" name="Obraz 76"/>
+            <wp:cNvGraphicFramePr>
+              <a:graphicFrameLocks xmlns:a="http://schemas.openxmlformats.org/drawingml/2006/main" noChangeAspect="1"/>
+            </wp:cNvGraphicFramePr>
+            <a:graphic xmlns:a="http://schemas.openxmlformats.org/drawingml/2006/main">
+              <a:graphicData uri="http://schemas.openxmlformats.org/drawingml/2006/picture">
+                <pic:pic xmlns:pic="http://schemas.openxmlformats.org/drawingml/2006/picture">
+                  <pic:nvPicPr>
+                    <pic:cNvPr id="0" name="Picture 76"/>
+                    <pic:cNvPicPr>
+                      <a:picLocks noChangeAspect="1" noChangeArrowheads="1"/>
+                    </pic:cNvPicPr>
+                  </pic:nvPicPr>
+                  <pic:blipFill>
+                    <a:blip r:embed="rId47" cstate="print"/>
+                    <a:srcRect/>
+                    <a:stretch>
+                      <a:fillRect/>
+                    </a:stretch>
+                  </pic:blipFill>
+                  <pic:spPr bwMode="auto">
+                    <a:xfrm>
+                      <a:off x="0" y="0"/>
+                      <a:ext cx="5760720" cy="3241887"/>
+                    </a:xfrm>
+                    <a:prstGeom prst="rect">
+                      <a:avLst/>
+                    </a:prstGeom>
+                    <a:noFill/>
+                    <a:ln w="9525">
+                      <a:noFill/>
+                      <a:miter lim="800000"/>
+                      <a:headEnd/>
+                      <a:tailEnd/>
+                    </a:ln>
+                  </pic:spPr>
+                </pic:pic>
+              </a:graphicData>
+            </a:graphic>
+          </wp:inline>
+        </w:drawing>
+      </w:r>
+    </w:p>
+    <w:p>
+      <w:pPr>
+        <w:pStyle w:val="Akapitzlist"/>
+        <w:numPr>
+          <w:ilvl w:val="3"/>
+          <w:numId w:val="5"/>
+        </w:numPr>
+      </w:pPr>
+      <w:r>
+        <w:rPr>
+          <w:noProof/>
+          <w:lang w:eastAsia="pl-PL"/>
+        </w:rPr>
+        <w:drawing>
+          <wp:inline distT="0" distB="0" distL="0" distR="0">
+            <wp:extent cx="5760720" cy="3642707"/>
+            <wp:effectExtent l="19050" t="0" r="0" b="0"/>
+            <wp:docPr id="79" name="Obraz 79"/>
+            <wp:cNvGraphicFramePr>
+              <a:graphicFrameLocks xmlns:a="http://schemas.openxmlformats.org/drawingml/2006/main" noChangeAspect="1"/>
+            </wp:cNvGraphicFramePr>
+            <a:graphic xmlns:a="http://schemas.openxmlformats.org/drawingml/2006/main">
+              <a:graphicData uri="http://schemas.openxmlformats.org/drawingml/2006/picture">
+                <pic:pic xmlns:pic="http://schemas.openxmlformats.org/drawingml/2006/picture">
+                  <pic:nvPicPr>
+                    <pic:cNvPr id="0" name="Picture 79"/>
+                    <pic:cNvPicPr>
+                      <a:picLocks noChangeAspect="1" noChangeArrowheads="1"/>
+                    </pic:cNvPicPr>
+                  </pic:nvPicPr>
+                  <pic:blipFill>
+                    <a:blip r:embed="rId48" cstate="print"/>
+                    <a:srcRect/>
+                    <a:stretch>
+                      <a:fillRect/>
+                    </a:stretch>
+                  </pic:blipFill>
+                  <pic:spPr bwMode="auto">
+                    <a:xfrm>
+                      <a:off x="0" y="0"/>
+                      <a:ext cx="5760720" cy="3642707"/>
+                    </a:xfrm>
+                    <a:prstGeom prst="rect">
+                      <a:avLst/>
+                    </a:prstGeom>
+                    <a:noFill/>
+                    <a:ln w="9525">
+                      <a:noFill/>
+                      <a:miter lim="800000"/>
+                      <a:headEnd/>
+                      <a:tailEnd/>
+                    </a:ln>
+                  </pic:spPr>
+                </pic:pic>
+              </a:graphicData>
+            </a:graphic>
+          </wp:inline>
+        </w:drawing>
+      </w:r>
+    </w:p>
+    <w:p>
+      <w:pPr>
+        <w:pStyle w:val="Akapitzlist"/>
+        <w:numPr>
+          <w:ilvl w:val="1"/>
+          <w:numId w:val="5"/>
+        </w:numPr>
+      </w:pPr>
+      <w:r>
+        <w:t xml:space="preserve">Aby dodać funkcjonalność </w:t>
+      </w:r>
+      <w:proofErr w:type="spellStart"/>
+      <w:r>
+        <w:t>BombedWall</w:t>
+      </w:r>
+      <w:proofErr w:type="spellEnd"/>
+      <w:r>
+        <w:t>/</w:t>
+      </w:r>
+      <w:proofErr w:type="spellStart"/>
+      <w:r>
+        <w:t>BombedRoom</w:t>
+      </w:r>
+      <w:proofErr w:type="spellEnd"/>
+      <w:r>
+        <w:t xml:space="preserve"> rozszerzyłem klasę Player o atrybut Health, który będzie się zmniejszał z wartości początkowej (100) o 10 za każdym razem, gdy gracz wejdzie w taką ścianę/pokój. Gdy życie gracza spadnie do 0 -  </w:t>
+      </w:r>
+      <w:proofErr w:type="spellStart"/>
+      <w:r>
+        <w:t>gameOver</w:t>
+      </w:r>
+      <w:proofErr w:type="spellEnd"/>
+      <w:r>
+        <w:t>, gra przerwana.</w:t>
+      </w:r>
+    </w:p>
+    <w:p>
+      <w:pPr>
+        <w:pStyle w:val="Akapitzlist"/>
+        <w:numPr>
+          <w:ilvl w:val="3"/>
+          <w:numId w:val="5"/>
+        </w:numPr>
+      </w:pPr>
+      <w:r>
+        <w:rPr>
+          <w:noProof/>
+          <w:lang w:eastAsia="pl-PL"/>
+        </w:rPr>
+        <w:lastRenderedPageBreak/>
+        <w:drawing>
+          <wp:inline distT="0" distB="0" distL="0" distR="0">
+            <wp:extent cx="5686425" cy="7010400"/>
+            <wp:effectExtent l="19050" t="0" r="9525" b="0"/>
+            <wp:docPr id="82" name="Obraz 82"/>
+            <wp:cNvGraphicFramePr>
+              <a:graphicFrameLocks xmlns:a="http://schemas.openxmlformats.org/drawingml/2006/main" noChangeAspect="1"/>
+            </wp:cNvGraphicFramePr>
+            <a:graphic xmlns:a="http://schemas.openxmlformats.org/drawingml/2006/main">
+              <a:graphicData uri="http://schemas.openxmlformats.org/drawingml/2006/picture">
+                <pic:pic xmlns:pic="http://schemas.openxmlformats.org/drawingml/2006/picture">
+                  <pic:nvPicPr>
+                    <pic:cNvPr id="0" name="Picture 82"/>
+                    <pic:cNvPicPr>
+                      <a:picLocks noChangeAspect="1" noChangeArrowheads="1"/>
+                    </pic:cNvPicPr>
+                  </pic:nvPicPr>
+                  <pic:blipFill>
+                    <a:blip r:embed="rId49" cstate="print"/>
+                    <a:srcRect/>
+                    <a:stretch>
+                      <a:fillRect/>
+                    </a:stretch>
+                  </pic:blipFill>
+                  <pic:spPr bwMode="auto">
+                    <a:xfrm>
+                      <a:off x="0" y="0"/>
+                      <a:ext cx="5686425" cy="7010400"/>
+                    </a:xfrm>
+                    <a:prstGeom prst="rect">
+                      <a:avLst/>
+                    </a:prstGeom>
+                    <a:noFill/>
+                    <a:ln w="9525">
+                      <a:noFill/>
+                      <a:miter lim="800000"/>
+                      <a:headEnd/>
+                      <a:tailEnd/>
+                    </a:ln>
+                  </pic:spPr>
+                </pic:pic>
+              </a:graphicData>
+            </a:graphic>
+          </wp:inline>
+        </w:drawing>
+      </w:r>
+    </w:p>
+    <w:p>
+      <w:pPr>
+        <w:pStyle w:val="Akapitzlist"/>
+        <w:numPr>
+          <w:ilvl w:val="2"/>
+          <w:numId w:val="5"/>
+        </w:numPr>
+      </w:pPr>
+      <w:r>
+        <w:t xml:space="preserve">I na końcu </w:t>
+      </w:r>
+      <w:proofErr w:type="spellStart"/>
+      <w:r>
+        <w:t>gameLoop</w:t>
+      </w:r>
+      <w:proofErr w:type="spellEnd"/>
+      <w:r>
+        <w:t>() dodałem funkcję sprawdzającą, czy gracz aby nie umarł.</w:t>
+      </w:r>
+      <w:r>
+        <w:br/>
+      </w:r>
+      <w:r>
+        <w:rPr>
+          <w:noProof/>
+          <w:lang w:eastAsia="pl-PL"/>
+        </w:rPr>
+        <w:drawing>
+          <wp:inline distT="0" distB="0" distL="0" distR="0">
+            <wp:extent cx="4648200" cy="1000125"/>
+            <wp:effectExtent l="19050" t="0" r="0" b="0"/>
+            <wp:docPr id="85" name="Obraz 85"/>
+            <wp:cNvGraphicFramePr>
+              <a:graphicFrameLocks xmlns:a="http://schemas.openxmlformats.org/drawingml/2006/main" noChangeAspect="1"/>
+            </wp:cNvGraphicFramePr>
+            <a:graphic xmlns:a="http://schemas.openxmlformats.org/drawingml/2006/main">
+              <a:graphicData uri="http://schemas.openxmlformats.org/drawingml/2006/picture">
+                <pic:pic xmlns:pic="http://schemas.openxmlformats.org/drawingml/2006/picture">
+                  <pic:nvPicPr>
+                    <pic:cNvPr id="0" name="Picture 85"/>
+                    <pic:cNvPicPr>
+                      <a:picLocks noChangeAspect="1" noChangeArrowheads="1"/>
+                    </pic:cNvPicPr>
+                  </pic:nvPicPr>
+                  <pic:blipFill>
+                    <a:blip r:embed="rId50" cstate="print"/>
+                    <a:srcRect/>
+                    <a:stretch>
+                      <a:fillRect/>
+                    </a:stretch>
+                  </pic:blipFill>
+                  <pic:spPr bwMode="auto">
+                    <a:xfrm>
+                      <a:off x="0" y="0"/>
+                      <a:ext cx="4648200" cy="1000125"/>
+                    </a:xfrm>
+                    <a:prstGeom prst="rect">
+                      <a:avLst/>
+                    </a:prstGeom>
+                    <a:noFill/>
+                    <a:ln w="9525">
+                      <a:noFill/>
+                      <a:miter lim="800000"/>
+                      <a:headEnd/>
+                      <a:tailEnd/>
+                    </a:ln>
+                  </pic:spPr>
+                </pic:pic>
+              </a:graphicData>
+            </a:graphic>
+          </wp:inline>
+        </w:drawing>
+      </w:r>
+    </w:p>
+    <w:p>
+      <w:pPr>
+        <w:pStyle w:val="Akapitzlist"/>
+        <w:numPr>
+          <w:ilvl w:val="1"/>
+          <w:numId w:val="5"/>
+        </w:numPr>
+      </w:pPr>
+      <w:r>
+        <w:t xml:space="preserve">Zmodyfikowałem klasę </w:t>
+      </w:r>
+      <w:proofErr w:type="spellStart"/>
+      <w:r>
+        <w:t>main</w:t>
+      </w:r>
+      <w:proofErr w:type="spellEnd"/>
+      <w:r>
+        <w:t>, żeby korzystała z nowych klas i metod.</w:t>
+      </w:r>
+    </w:p>
+    <w:p>
+      <w:pPr>
+        <w:pStyle w:val="Akapitzlist"/>
+        <w:numPr>
+          <w:ilvl w:val="3"/>
+          <w:numId w:val="5"/>
+        </w:numPr>
+      </w:pPr>
+      <w:r>
+        <w:rPr>
+          <w:noProof/>
+          <w:lang w:eastAsia="pl-PL"/>
+        </w:rPr>
+        <w:lastRenderedPageBreak/>
+        <w:drawing>
+          <wp:inline distT="0" distB="0" distL="0" distR="0">
+            <wp:extent cx="5760720" cy="2106728"/>
+            <wp:effectExtent l="19050" t="0" r="0" b="0"/>
+            <wp:docPr id="94" name="Obraz 94"/>
+            <wp:cNvGraphicFramePr>
+              <a:graphicFrameLocks xmlns:a="http://schemas.openxmlformats.org/drawingml/2006/main" noChangeAspect="1"/>
+            </wp:cNvGraphicFramePr>
+            <a:graphic xmlns:a="http://schemas.openxmlformats.org/drawingml/2006/main">
+              <a:graphicData uri="http://schemas.openxmlformats.org/drawingml/2006/picture">
+                <pic:pic xmlns:pic="http://schemas.openxmlformats.org/drawingml/2006/picture">
+                  <pic:nvPicPr>
+                    <pic:cNvPr id="0" name="Picture 94"/>
+                    <pic:cNvPicPr>
+                      <a:picLocks noChangeAspect="1" noChangeArrowheads="1"/>
+                    </pic:cNvPicPr>
+                  </pic:nvPicPr>
+                  <pic:blipFill>
+                    <a:blip r:embed="rId51" cstate="print"/>
+                    <a:srcRect/>
+                    <a:stretch>
+                      <a:fillRect/>
+                    </a:stretch>
+                  </pic:blipFill>
+                  <pic:spPr bwMode="auto">
+                    <a:xfrm>
+                      <a:off x="0" y="0"/>
+                      <a:ext cx="5760720" cy="2106728"/>
+                    </a:xfrm>
+                    <a:prstGeom prst="rect">
+                      <a:avLst/>
+                    </a:prstGeom>
+                    <a:noFill/>
+                    <a:ln w="9525">
+                      <a:noFill/>
+                      <a:miter lim="800000"/>
+                      <a:headEnd/>
+                      <a:tailEnd/>
+                    </a:ln>
+                  </pic:spPr>
+                </pic:pic>
+              </a:graphicData>
+            </a:graphic>
+          </wp:inline>
+        </w:drawing>
+      </w:r>
+    </w:p>
+    <w:p>
+      <w:pPr>
+        <w:pStyle w:val="Akapitzlist"/>
+        <w:numPr>
+          <w:ilvl w:val="2"/>
+          <w:numId w:val="5"/>
+        </w:numPr>
+      </w:pPr>
+      <w:r>
+        <w:t>Zauważyłem problem, jak owóż zwykłe „</w:t>
+      </w:r>
+      <w:proofErr w:type="spellStart"/>
+      <w:r>
+        <w:t>Room</w:t>
+      </w:r>
+      <w:proofErr w:type="spellEnd"/>
+      <w:r>
+        <w:t>”, „</w:t>
+      </w:r>
+      <w:proofErr w:type="spellStart"/>
+      <w:r>
+        <w:t>Door</w:t>
+      </w:r>
+      <w:proofErr w:type="spellEnd"/>
+      <w:r>
+        <w:t>” i „Wall”, w metodzie „Enter()” nie miały żadnego wypisywania „Przeszedłeś przez drzwi”, więc pewne dodałem.</w:t>
+      </w:r>
+    </w:p>
+    <w:p>
+      <w:pPr>
+        <w:pStyle w:val="Akapitzlist"/>
+        <w:numPr>
+          <w:ilvl w:val="2"/>
+          <w:numId w:val="5"/>
+        </w:numPr>
+      </w:pPr>
+      <w:r>
+        <w:t xml:space="preserve">Przeniosłem również tworzenie „Player” do </w:t>
+      </w:r>
+      <w:proofErr w:type="spellStart"/>
+      <w:r>
+        <w:t>MazeGame</w:t>
+      </w:r>
+      <w:proofErr w:type="spellEnd"/>
+      <w:r>
+        <w:t>, jako że musi mieć on „wstrzyknięty” pokój startowy.</w:t>
+      </w:r>
+    </w:p>
+    <w:p>
+      <w:pPr>
+        <w:pStyle w:val="Akapitzlist"/>
+        <w:numPr>
+          <w:ilvl w:val="2"/>
+          <w:numId w:val="5"/>
+        </w:numPr>
+      </w:pPr>
+      <w:r>
+        <w:t>Dodałem do klasy „</w:t>
+      </w:r>
+      <w:proofErr w:type="spellStart"/>
+      <w:r>
+        <w:t>Maze</w:t>
+      </w:r>
+      <w:proofErr w:type="spellEnd"/>
+      <w:r>
+        <w:t>” metodę „</w:t>
+      </w:r>
+      <w:proofErr w:type="spellStart"/>
+      <w:r>
+        <w:t>getFirstRoom</w:t>
+      </w:r>
+      <w:proofErr w:type="spellEnd"/>
+      <w:r>
+        <w:t>()”.</w:t>
+      </w:r>
+    </w:p>
+    <w:p>
+      <w:pPr>
+        <w:pStyle w:val="Akapitzlist"/>
+        <w:numPr>
+          <w:ilvl w:val="2"/>
+          <w:numId w:val="5"/>
+        </w:numPr>
+      </w:pPr>
+      <w:r>
+        <w:t>„Player” teraz „wchodzi” do pokoju początkowego, a nie znajduje się w nim od razu (kwestia wiadomości gdzie się znajdujemy na początku gry).</w:t>
+      </w:r>
+    </w:p>
+    <w:p>
+      <w:pPr>
+        <w:pStyle w:val="Akapitzlist"/>
+        <w:numPr>
+          <w:ilvl w:val="0"/>
+          <w:numId w:val="5"/>
+        </w:numPr>
+      </w:pPr>
+      <w:r>
+        <w:t>Grę przetestowałem i nie znalazłem w niej błędów.</w:t>
+      </w:r>
+      <w:r>
+        <w:br/>
+      </w:r>
+      <w:r>
+        <w:rPr>
+          <w:noProof/>
+          <w:lang w:eastAsia="pl-PL"/>
+        </w:rPr>
+        <w:drawing>
+          <wp:inline distT="0" distB="0" distL="0" distR="0">
+            <wp:extent cx="2466975" cy="4543425"/>
+            <wp:effectExtent l="19050" t="0" r="9525" b="0"/>
+            <wp:docPr id="97" name="Obraz 97"/>
+            <wp:cNvGraphicFramePr>
+              <a:graphicFrameLocks xmlns:a="http://schemas.openxmlformats.org/drawingml/2006/main" noChangeAspect="1"/>
+            </wp:cNvGraphicFramePr>
+            <a:graphic xmlns:a="http://schemas.openxmlformats.org/drawingml/2006/main">
+              <a:graphicData uri="http://schemas.openxmlformats.org/drawingml/2006/picture">
+                <pic:pic xmlns:pic="http://schemas.openxmlformats.org/drawingml/2006/picture">
+                  <pic:nvPicPr>
+                    <pic:cNvPr id="0" name="Picture 97"/>
+                    <pic:cNvPicPr>
+                      <a:picLocks noChangeAspect="1" noChangeArrowheads="1"/>
+                    </pic:cNvPicPr>
+                  </pic:nvPicPr>
+                  <pic:blipFill>
+                    <a:blip r:embed="rId52" cstate="print"/>
+                    <a:srcRect/>
+                    <a:stretch>
+                      <a:fillRect/>
+                    </a:stretch>
+                  </pic:blipFill>
+                  <pic:spPr bwMode="auto">
+                    <a:xfrm>
+                      <a:off x="0" y="0"/>
+                      <a:ext cx="2466975" cy="4543425"/>
+                    </a:xfrm>
+                    <a:prstGeom prst="rect">
+                      <a:avLst/>
+                    </a:prstGeom>
+                    <a:noFill/>
+                    <a:ln w="9525">
+                      <a:noFill/>
+                      <a:miter lim="800000"/>
+                      <a:headEnd/>
+                      <a:tailEnd/>
+                    </a:ln>
+                  </pic:spPr>
+                </pic:pic>
+              </a:graphicData>
+            </a:graphic>
+          </wp:inline>
+        </w:drawing>
+      </w:r>
+      <w:r>
+        <w:t>(mapa ta sama co wcześniej (z diagramu))</w:t>
+      </w:r>
+    </w:p>
+    <w:p>
+      <w:pPr>
+        <w:pStyle w:val="Akapitzlist"/>
+      </w:pPr>
+    </w:p>
+    <w:p>
+      <w:pPr>
+        <w:pStyle w:val="Akapitzlist"/>
+        <w:numPr>
+          <w:ilvl w:val="0"/>
+          <w:numId w:val="5"/>
+        </w:numPr>
+      </w:pPr>
+      <w:r>
+        <w:rPr>
+          <w:noProof/>
+          <w:lang w:eastAsia="pl-PL"/>
+        </w:rPr>
+        <w:lastRenderedPageBreak/>
+        <w:drawing>
+          <wp:inline distT="0" distB="0" distL="0" distR="0">
+            <wp:extent cx="5760720" cy="583250"/>
+            <wp:effectExtent l="19050" t="0" r="0" b="0"/>
+            <wp:docPr id="100" name="Obraz 100"/>
+            <wp:cNvGraphicFramePr>
+              <a:graphicFrameLocks xmlns:a="http://schemas.openxmlformats.org/drawingml/2006/main" noChangeAspect="1"/>
+            </wp:cNvGraphicFramePr>
+            <a:graphic xmlns:a="http://schemas.openxmlformats.org/drawingml/2006/main">
+              <a:graphicData uri="http://schemas.openxmlformats.org/drawingml/2006/picture">
+                <pic:pic xmlns:pic="http://schemas.openxmlformats.org/drawingml/2006/picture">
+                  <pic:nvPicPr>
+                    <pic:cNvPr id="0" name="Picture 100"/>
+                    <pic:cNvPicPr>
+                      <a:picLocks noChangeAspect="1" noChangeArrowheads="1"/>
+                    </pic:cNvPicPr>
+                  </pic:nvPicPr>
+                  <pic:blipFill>
+                    <a:blip r:embed="rId53" cstate="print"/>
+                    <a:srcRect/>
+                    <a:stretch>
+                      <a:fillRect/>
+                    </a:stretch>
+                  </pic:blipFill>
+                  <pic:spPr bwMode="auto">
+                    <a:xfrm>
+                      <a:off x="0" y="0"/>
+                      <a:ext cx="5760720" cy="583250"/>
+                    </a:xfrm>
+                    <a:prstGeom prst="rect">
+                      <a:avLst/>
+                    </a:prstGeom>
+                    <a:noFill/>
+                    <a:ln w="9525">
+                      <a:noFill/>
+                      <a:miter lim="800000"/>
+                      <a:headEnd/>
+                      <a:tailEnd/>
+                    </a:ln>
+                  </pic:spPr>
+                </pic:pic>
+              </a:graphicData>
+            </a:graphic>
+          </wp:inline>
+        </w:drawing>
+      </w:r>
+    </w:p>
+    <w:p>
+      <w:pPr>
+        <w:pStyle w:val="Akapitzlist"/>
+      </w:pPr>
+    </w:p>
+    <w:p>
+      <w:pPr>
+        <w:pStyle w:val="Akapitzlist"/>
+        <w:numPr>
+          <w:ilvl w:val="1"/>
+          <w:numId w:val="5"/>
+        </w:numPr>
+      </w:pPr>
+      <w:r>
+        <w:rPr>
+          <w:noProof/>
+          <w:lang w:eastAsia="pl-PL"/>
+        </w:rPr>
+        <w:drawing>
+          <wp:inline distT="0" distB="0" distL="0" distR="0">
+            <wp:extent cx="5143500" cy="2800350"/>
+            <wp:effectExtent l="19050" t="0" r="0" b="0"/>
+            <wp:docPr id="103" name="Obraz 103"/>
+            <wp:cNvGraphicFramePr>
+              <a:graphicFrameLocks xmlns:a="http://schemas.openxmlformats.org/drawingml/2006/main" noChangeAspect="1"/>
+            </wp:cNvGraphicFramePr>
+            <a:graphic xmlns:a="http://schemas.openxmlformats.org/drawingml/2006/main">
+              <a:graphicData uri="http://schemas.openxmlformats.org/drawingml/2006/picture">
+                <pic:pic xmlns:pic="http://schemas.openxmlformats.org/drawingml/2006/picture">
+                  <pic:nvPicPr>
+                    <pic:cNvPr id="0" name="Picture 103"/>
+                    <pic:cNvPicPr>
+                      <a:picLocks noChangeAspect="1" noChangeArrowheads="1"/>
+                    </pic:cNvPicPr>
+                  </pic:nvPicPr>
+                  <pic:blipFill>
+                    <a:blip r:embed="rId54" cstate="print"/>
+                    <a:srcRect/>
+                    <a:stretch>
+                      <a:fillRect/>
+                    </a:stretch>
+                  </pic:blipFill>
+                  <pic:spPr bwMode="auto">
+                    <a:xfrm>
+                      <a:off x="0" y="0"/>
+                      <a:ext cx="5143500" cy="2800350"/>
+                    </a:xfrm>
+                    <a:prstGeom prst="rect">
+                      <a:avLst/>
+                    </a:prstGeom>
+                    <a:noFill/>
+                    <a:ln w="9525">
+                      <a:noFill/>
+                      <a:miter lim="800000"/>
+                      <a:headEnd/>
+                      <a:tailEnd/>
+                    </a:ln>
+                  </pic:spPr>
+                </pic:pic>
+              </a:graphicData>
+            </a:graphic>
+          </wp:inline>
+        </w:drawing>
+      </w:r>
+    </w:p>
+    <w:p>
+      <w:pPr>
+        <w:pStyle w:val="Akapitzlist"/>
+        <w:numPr>
+          <w:ilvl w:val="1"/>
+          <w:numId w:val="5"/>
+        </w:numPr>
+      </w:pPr>
+      <w:r>
+        <w:rPr>
+          <w:noProof/>
+          <w:lang w:eastAsia="pl-PL"/>
+        </w:rPr>
+        <w:drawing>
+          <wp:inline distT="0" distB="0" distL="0" distR="0">
+            <wp:extent cx="5353050" cy="1057979"/>
+            <wp:effectExtent l="19050" t="0" r="0" b="0"/>
+            <wp:docPr id="106" name="Obraz 106"/>
+            <wp:cNvGraphicFramePr>
+              <a:graphicFrameLocks xmlns:a="http://schemas.openxmlformats.org/drawingml/2006/main" noChangeAspect="1"/>
+            </wp:cNvGraphicFramePr>
+            <a:graphic xmlns:a="http://schemas.openxmlformats.org/drawingml/2006/main">
+              <a:graphicData uri="http://schemas.openxmlformats.org/drawingml/2006/picture">
+                <pic:pic xmlns:pic="http://schemas.openxmlformats.org/drawingml/2006/picture">
+                  <pic:nvPicPr>
+                    <pic:cNvPr id="0" name="Picture 106"/>
+                    <pic:cNvPicPr>
+                      <a:picLocks noChangeAspect="1" noChangeArrowheads="1"/>
+                    </pic:cNvPicPr>
+                  </pic:nvPicPr>
+                  <pic:blipFill>
+                    <a:blip r:embed="rId55" cstate="print"/>
+                    <a:srcRect/>
+                    <a:stretch>
+                      <a:fillRect/>
+                    </a:stretch>
+                  </pic:blipFill>
+                  <pic:spPr bwMode="auto">
+                    <a:xfrm>
+                      <a:off x="0" y="0"/>
+                      <a:ext cx="5351280" cy="1057629"/>
+                    </a:xfrm>
+                    <a:prstGeom prst="rect">
+                      <a:avLst/>
+                    </a:prstGeom>
+                    <a:noFill/>
+                    <a:ln w="9525">
+                      <a:noFill/>
+                      <a:miter lim="800000"/>
+                      <a:headEnd/>
+                      <a:tailEnd/>
+                    </a:ln>
+                  </pic:spPr>
+                </pic:pic>
+              </a:graphicData>
+            </a:graphic>
+          </wp:inline>
+        </w:drawing>
+      </w:r>
+    </w:p>
+    <w:p>
+      <w:pPr>
+        <w:pStyle w:val="Akapitzlist"/>
+        <w:ind w:left="0"/>
       </w:pPr>
     </w:p>
     <w:sectPr>
@@ -1237,95 +3716,9 @@
 </file>
 
 <file path=word/numbering.xml><?xml version="1.0" encoding="utf-8"?>
-<w:numbering xmlns:wpc="http://schemas.microsoft.com/office/word/2010/wordprocessingCanvas" xmlns:mc="http://schemas.openxmlformats.org/markup-compatibility/2006" xmlns:o="urn:schemas-microsoft-com:office:office" xmlns:r="http://schemas.openxmlformats.org/officeDocument/2006/relationships" xmlns:m="http://schemas.openxmlformats.org/officeDocument/2006/math" xmlns:v="urn:schemas-microsoft-com:vml" xmlns:wp14="http://schemas.microsoft.com/office/word/2010/wordprocessingDrawing" xmlns:wp="http://schemas.openxmlformats.org/drawingml/2006/wordprocessingDrawing" xmlns:w10="urn:schemas-microsoft-com:office:word" xmlns:w="http://schemas.openxmlformats.org/wordprocessingml/2006/main" xmlns:w14="http://schemas.microsoft.com/office/word/2010/wordml" xmlns:w15="http://schemas.microsoft.com/office/word/2012/wordml" xmlns:wpg="http://schemas.microsoft.com/office/word/2010/wordprocessingGroup" xmlns:wpi="http://schemas.microsoft.com/office/word/2010/wordprocessingInk" xmlns:wne="http://schemas.microsoft.com/office/word/2006/wordml" xmlns:wps="http://schemas.microsoft.com/office/word/2010/wordprocessingShape" mc:Ignorable="w14 w15 wp14">
-  <w:abstractNum w:abstractNumId="0" w15:restartNumberingAfterBreak="0">
-    <w:nsid w:val="1FBC267F"/>
-    <w:multiLevelType w:val="hybridMultilevel"/>
-    <w:tmpl w:val="1276B2C4"/>
-    <w:lvl w:ilvl="0" w:tplc="04150019">
-      <w:start w:val="1"/>
-      <w:numFmt w:val="lowerLetter"/>
-      <w:lvlText w:val="%1."/>
-      <w:lvlJc w:val="left"/>
-      <w:pPr>
-        <w:ind w:left="360" w:hanging="360"/>
-      </w:pPr>
-    </w:lvl>
-    <w:lvl w:ilvl="1" w:tplc="04150019" w:tentative="1">
-      <w:start w:val="1"/>
-      <w:numFmt w:val="lowerLetter"/>
-      <w:lvlText w:val="%2."/>
-      <w:lvlJc w:val="left"/>
-      <w:pPr>
-        <w:ind w:left="1080" w:hanging="360"/>
-      </w:pPr>
-    </w:lvl>
-    <w:lvl w:ilvl="2" w:tplc="0415001B" w:tentative="1">
-      <w:start w:val="1"/>
-      <w:numFmt w:val="lowerRoman"/>
-      <w:lvlText w:val="%3."/>
-      <w:lvlJc w:val="right"/>
-      <w:pPr>
-        <w:ind w:left="1800" w:hanging="180"/>
-      </w:pPr>
-    </w:lvl>
-    <w:lvl w:ilvl="3" w:tplc="0415000F" w:tentative="1">
-      <w:start w:val="1"/>
-      <w:numFmt w:val="decimal"/>
-      <w:lvlText w:val="%4."/>
-      <w:lvlJc w:val="left"/>
-      <w:pPr>
-        <w:ind w:left="2520" w:hanging="360"/>
-      </w:pPr>
-    </w:lvl>
-    <w:lvl w:ilvl="4" w:tplc="04150019" w:tentative="1">
-      <w:start w:val="1"/>
-      <w:numFmt w:val="lowerLetter"/>
-      <w:lvlText w:val="%5."/>
-      <w:lvlJc w:val="left"/>
-      <w:pPr>
-        <w:ind w:left="3240" w:hanging="360"/>
-      </w:pPr>
-    </w:lvl>
-    <w:lvl w:ilvl="5" w:tplc="0415001B" w:tentative="1">
-      <w:start w:val="1"/>
-      <w:numFmt w:val="lowerRoman"/>
-      <w:lvlText w:val="%6."/>
-      <w:lvlJc w:val="right"/>
-      <w:pPr>
-        <w:ind w:left="3960" w:hanging="180"/>
-      </w:pPr>
-    </w:lvl>
-    <w:lvl w:ilvl="6" w:tplc="0415000F" w:tentative="1">
-      <w:start w:val="1"/>
-      <w:numFmt w:val="decimal"/>
-      <w:lvlText w:val="%7."/>
-      <w:lvlJc w:val="left"/>
-      <w:pPr>
-        <w:ind w:left="4680" w:hanging="360"/>
-      </w:pPr>
-    </w:lvl>
-    <w:lvl w:ilvl="7" w:tplc="04150019" w:tentative="1">
-      <w:start w:val="1"/>
-      <w:numFmt w:val="lowerLetter"/>
-      <w:lvlText w:val="%8."/>
-      <w:lvlJc w:val="left"/>
-      <w:pPr>
-        <w:ind w:left="5400" w:hanging="360"/>
-      </w:pPr>
-    </w:lvl>
-    <w:lvl w:ilvl="8" w:tplc="0415001B" w:tentative="1">
-      <w:start w:val="1"/>
-      <w:numFmt w:val="lowerRoman"/>
-      <w:lvlText w:val="%9."/>
-      <w:lvlJc w:val="right"/>
-      <w:pPr>
-        <w:ind w:left="6120" w:hanging="180"/>
-      </w:pPr>
-    </w:lvl>
-  </w:abstractNum>
-  <w:abstractNum w:abstractNumId="1" w15:restartNumberingAfterBreak="0">
-    <w:nsid w:val="4C4A7BE7"/>
+<w:numbering xmlns:ve="http://schemas.openxmlformats.org/markup-compatibility/2006" xmlns:o="urn:schemas-microsoft-com:office:office" xmlns:r="http://schemas.openxmlformats.org/officeDocument/2006/relationships" xmlns:m="http://schemas.openxmlformats.org/officeDocument/2006/math" xmlns:v="urn:schemas-microsoft-com:vml" xmlns:wp="http://schemas.openxmlformats.org/drawingml/2006/wordprocessingDrawing" xmlns:w10="urn:schemas-microsoft-com:office:word" xmlns:w="http://schemas.openxmlformats.org/wordprocessingml/2006/main" xmlns:wne="http://schemas.microsoft.com/office/word/2006/wordml">
+  <w:abstractNum w:abstractNumId="0">
+    <w:nsid w:val="12305DAD"/>
     <w:multiLevelType w:val="hybridMultilevel"/>
     <w:tmpl w:val="3EE43B4E"/>
     <w:lvl w:ilvl="0" w:tplc="0415000F">
@@ -1377,7 +3770,7 @@
         <w:ind w:left="3600" w:hanging="360"/>
       </w:pPr>
     </w:lvl>
-    <w:lvl w:ilvl="5" w:tplc="0415001B">
+    <w:lvl w:ilvl="5" w:tplc="0415001B" w:tentative="1">
       <w:start w:val="1"/>
       <w:numFmt w:val="lowerRoman"/>
       <w:lvlText w:val="%6."/>
@@ -1414,8 +3807,94 @@
       </w:pPr>
     </w:lvl>
   </w:abstractNum>
-  <w:abstractNum w:abstractNumId="2" w15:restartNumberingAfterBreak="0">
-    <w:nsid w:val="65400D7A"/>
+  <w:abstractNum w:abstractNumId="1">
+    <w:nsid w:val="1FBC267F"/>
+    <w:multiLevelType w:val="hybridMultilevel"/>
+    <w:tmpl w:val="1276B2C4"/>
+    <w:lvl w:ilvl="0" w:tplc="04150019">
+      <w:start w:val="1"/>
+      <w:numFmt w:val="lowerLetter"/>
+      <w:lvlText w:val="%1."/>
+      <w:lvlJc w:val="left"/>
+      <w:pPr>
+        <w:ind w:left="360" w:hanging="360"/>
+      </w:pPr>
+    </w:lvl>
+    <w:lvl w:ilvl="1" w:tplc="04150019" w:tentative="1">
+      <w:start w:val="1"/>
+      <w:numFmt w:val="lowerLetter"/>
+      <w:lvlText w:val="%2."/>
+      <w:lvlJc w:val="left"/>
+      <w:pPr>
+        <w:ind w:left="1080" w:hanging="360"/>
+      </w:pPr>
+    </w:lvl>
+    <w:lvl w:ilvl="2" w:tplc="0415001B" w:tentative="1">
+      <w:start w:val="1"/>
+      <w:numFmt w:val="lowerRoman"/>
+      <w:lvlText w:val="%3."/>
+      <w:lvlJc w:val="right"/>
+      <w:pPr>
+        <w:ind w:left="1800" w:hanging="180"/>
+      </w:pPr>
+    </w:lvl>
+    <w:lvl w:ilvl="3" w:tplc="0415000F" w:tentative="1">
+      <w:start w:val="1"/>
+      <w:numFmt w:val="decimal"/>
+      <w:lvlText w:val="%4."/>
+      <w:lvlJc w:val="left"/>
+      <w:pPr>
+        <w:ind w:left="2520" w:hanging="360"/>
+      </w:pPr>
+    </w:lvl>
+    <w:lvl w:ilvl="4" w:tplc="04150019" w:tentative="1">
+      <w:start w:val="1"/>
+      <w:numFmt w:val="lowerLetter"/>
+      <w:lvlText w:val="%5."/>
+      <w:lvlJc w:val="left"/>
+      <w:pPr>
+        <w:ind w:left="3240" w:hanging="360"/>
+      </w:pPr>
+    </w:lvl>
+    <w:lvl w:ilvl="5" w:tplc="0415001B" w:tentative="1">
+      <w:start w:val="1"/>
+      <w:numFmt w:val="lowerRoman"/>
+      <w:lvlText w:val="%6."/>
+      <w:lvlJc w:val="right"/>
+      <w:pPr>
+        <w:ind w:left="3960" w:hanging="180"/>
+      </w:pPr>
+    </w:lvl>
+    <w:lvl w:ilvl="6" w:tplc="0415000F" w:tentative="1">
+      <w:start w:val="1"/>
+      <w:numFmt w:val="decimal"/>
+      <w:lvlText w:val="%7."/>
+      <w:lvlJc w:val="left"/>
+      <w:pPr>
+        <w:ind w:left="4680" w:hanging="360"/>
+      </w:pPr>
+    </w:lvl>
+    <w:lvl w:ilvl="7" w:tplc="04150019" w:tentative="1">
+      <w:start w:val="1"/>
+      <w:numFmt w:val="lowerLetter"/>
+      <w:lvlText w:val="%8."/>
+      <w:lvlJc w:val="left"/>
+      <w:pPr>
+        <w:ind w:left="5400" w:hanging="360"/>
+      </w:pPr>
+    </w:lvl>
+    <w:lvl w:ilvl="8" w:tplc="0415001B" w:tentative="1">
+      <w:start w:val="1"/>
+      <w:numFmt w:val="lowerRoman"/>
+      <w:lvlText w:val="%9."/>
+      <w:lvlJc w:val="right"/>
+      <w:pPr>
+        <w:ind w:left="6120" w:hanging="180"/>
+      </w:pPr>
+    </w:lvl>
+  </w:abstractNum>
+  <w:abstractNum w:abstractNumId="2">
+    <w:nsid w:val="48AE0146"/>
     <w:multiLevelType w:val="hybridMultilevel"/>
     <w:tmpl w:val="3EE43B4E"/>
     <w:lvl w:ilvl="0" w:tplc="0415000F">
@@ -1504,20 +3983,206 @@
       </w:pPr>
     </w:lvl>
   </w:abstractNum>
+  <w:abstractNum w:abstractNumId="3">
+    <w:nsid w:val="4C4A7BE7"/>
+    <w:multiLevelType w:val="hybridMultilevel"/>
+    <w:tmpl w:val="3EE43B4E"/>
+    <w:lvl w:ilvl="0" w:tplc="0415000F">
+      <w:start w:val="1"/>
+      <w:numFmt w:val="decimal"/>
+      <w:lvlText w:val="%1."/>
+      <w:lvlJc w:val="left"/>
+      <w:pPr>
+        <w:ind w:left="720" w:hanging="360"/>
+      </w:pPr>
+    </w:lvl>
+    <w:lvl w:ilvl="1" w:tplc="04150019">
+      <w:start w:val="1"/>
+      <w:numFmt w:val="lowerLetter"/>
+      <w:lvlText w:val="%2."/>
+      <w:lvlJc w:val="left"/>
+      <w:pPr>
+        <w:ind w:left="1440" w:hanging="360"/>
+      </w:pPr>
+    </w:lvl>
+    <w:lvl w:ilvl="2" w:tplc="0415001B">
+      <w:start w:val="1"/>
+      <w:numFmt w:val="lowerRoman"/>
+      <w:lvlText w:val="%3."/>
+      <w:lvlJc w:val="right"/>
+      <w:pPr>
+        <w:ind w:left="2160" w:hanging="180"/>
+      </w:pPr>
+    </w:lvl>
+    <w:lvl w:ilvl="3" w:tplc="2C2E47EA">
+      <w:start w:val="1"/>
+      <w:numFmt w:val="decimal"/>
+      <w:suff w:val="nothing"/>
+      <w:lvlText w:val="%4."/>
+      <w:lvlJc w:val="left"/>
+      <w:pPr>
+        <w:ind w:left="0" w:firstLine="0"/>
+      </w:pPr>
+      <w:rPr>
+        <w:rFonts w:hint="default"/>
+      </w:rPr>
+    </w:lvl>
+    <w:lvl w:ilvl="4" w:tplc="04150019">
+      <w:start w:val="1"/>
+      <w:numFmt w:val="lowerLetter"/>
+      <w:lvlText w:val="%5."/>
+      <w:lvlJc w:val="left"/>
+      <w:pPr>
+        <w:ind w:left="3600" w:hanging="360"/>
+      </w:pPr>
+    </w:lvl>
+    <w:lvl w:ilvl="5" w:tplc="0415001B">
+      <w:start w:val="1"/>
+      <w:numFmt w:val="lowerRoman"/>
+      <w:lvlText w:val="%6."/>
+      <w:lvlJc w:val="right"/>
+      <w:pPr>
+        <w:ind w:left="4320" w:hanging="180"/>
+      </w:pPr>
+    </w:lvl>
+    <w:lvl w:ilvl="6" w:tplc="0415000F" w:tentative="1">
+      <w:start w:val="1"/>
+      <w:numFmt w:val="decimal"/>
+      <w:lvlText w:val="%7."/>
+      <w:lvlJc w:val="left"/>
+      <w:pPr>
+        <w:ind w:left="5040" w:hanging="360"/>
+      </w:pPr>
+    </w:lvl>
+    <w:lvl w:ilvl="7" w:tplc="04150019" w:tentative="1">
+      <w:start w:val="1"/>
+      <w:numFmt w:val="lowerLetter"/>
+      <w:lvlText w:val="%8."/>
+      <w:lvlJc w:val="left"/>
+      <w:pPr>
+        <w:ind w:left="5760" w:hanging="360"/>
+      </w:pPr>
+    </w:lvl>
+    <w:lvl w:ilvl="8" w:tplc="0415001B" w:tentative="1">
+      <w:start w:val="1"/>
+      <w:numFmt w:val="lowerRoman"/>
+      <w:lvlText w:val="%9."/>
+      <w:lvlJc w:val="right"/>
+      <w:pPr>
+        <w:ind w:left="6480" w:hanging="180"/>
+      </w:pPr>
+    </w:lvl>
+  </w:abstractNum>
+  <w:abstractNum w:abstractNumId="4">
+    <w:nsid w:val="65400D7A"/>
+    <w:multiLevelType w:val="hybridMultilevel"/>
+    <w:tmpl w:val="3EE43B4E"/>
+    <w:lvl w:ilvl="0" w:tplc="0415000F">
+      <w:start w:val="1"/>
+      <w:numFmt w:val="decimal"/>
+      <w:lvlText w:val="%1."/>
+      <w:lvlJc w:val="left"/>
+      <w:pPr>
+        <w:ind w:left="720" w:hanging="360"/>
+      </w:pPr>
+    </w:lvl>
+    <w:lvl w:ilvl="1" w:tplc="04150019">
+      <w:start w:val="1"/>
+      <w:numFmt w:val="lowerLetter"/>
+      <w:lvlText w:val="%2."/>
+      <w:lvlJc w:val="left"/>
+      <w:pPr>
+        <w:ind w:left="1440" w:hanging="360"/>
+      </w:pPr>
+    </w:lvl>
+    <w:lvl w:ilvl="2" w:tplc="0415001B">
+      <w:start w:val="1"/>
+      <w:numFmt w:val="lowerRoman"/>
+      <w:lvlText w:val="%3."/>
+      <w:lvlJc w:val="right"/>
+      <w:pPr>
+        <w:ind w:left="2160" w:hanging="180"/>
+      </w:pPr>
+    </w:lvl>
+    <w:lvl w:ilvl="3" w:tplc="2C2E47EA">
+      <w:start w:val="1"/>
+      <w:numFmt w:val="decimal"/>
+      <w:suff w:val="nothing"/>
+      <w:lvlText w:val="%4."/>
+      <w:lvlJc w:val="left"/>
+      <w:pPr>
+        <w:ind w:left="0" w:firstLine="0"/>
+      </w:pPr>
+      <w:rPr>
+        <w:rFonts w:hint="default"/>
+      </w:rPr>
+    </w:lvl>
+    <w:lvl w:ilvl="4" w:tplc="04150019">
+      <w:start w:val="1"/>
+      <w:numFmt w:val="lowerLetter"/>
+      <w:lvlText w:val="%5."/>
+      <w:lvlJc w:val="left"/>
+      <w:pPr>
+        <w:ind w:left="3600" w:hanging="360"/>
+      </w:pPr>
+    </w:lvl>
+    <w:lvl w:ilvl="5" w:tplc="0415001B" w:tentative="1">
+      <w:start w:val="1"/>
+      <w:numFmt w:val="lowerRoman"/>
+      <w:lvlText w:val="%6."/>
+      <w:lvlJc w:val="right"/>
+      <w:pPr>
+        <w:ind w:left="4320" w:hanging="180"/>
+      </w:pPr>
+    </w:lvl>
+    <w:lvl w:ilvl="6" w:tplc="0415000F" w:tentative="1">
+      <w:start w:val="1"/>
+      <w:numFmt w:val="decimal"/>
+      <w:lvlText w:val="%7."/>
+      <w:lvlJc w:val="left"/>
+      <w:pPr>
+        <w:ind w:left="5040" w:hanging="360"/>
+      </w:pPr>
+    </w:lvl>
+    <w:lvl w:ilvl="7" w:tplc="04150019" w:tentative="1">
+      <w:start w:val="1"/>
+      <w:numFmt w:val="lowerLetter"/>
+      <w:lvlText w:val="%8."/>
+      <w:lvlJc w:val="left"/>
+      <w:pPr>
+        <w:ind w:left="5760" w:hanging="360"/>
+      </w:pPr>
+    </w:lvl>
+    <w:lvl w:ilvl="8" w:tplc="0415001B" w:tentative="1">
+      <w:start w:val="1"/>
+      <w:numFmt w:val="lowerRoman"/>
+      <w:lvlText w:val="%9."/>
+      <w:lvlJc w:val="right"/>
+      <w:pPr>
+        <w:ind w:left="6480" w:hanging="180"/>
+      </w:pPr>
+    </w:lvl>
+  </w:abstractNum>
   <w:num w:numId="1">
+    <w:abstractNumId w:val="3"/>
+  </w:num>
+  <w:num w:numId="2">
+    <w:abstractNumId w:val="4"/>
+  </w:num>
+  <w:num w:numId="3">
     <w:abstractNumId w:val="1"/>
   </w:num>
-  <w:num w:numId="2">
+  <w:num w:numId="4">
     <w:abstractNumId w:val="2"/>
   </w:num>
-  <w:num w:numId="3">
+  <w:num w:numId="5">
     <w:abstractNumId w:val="0"/>
   </w:num>
 </w:numbering>
 </file>
 
 <file path=word/styles.xml><?xml version="1.0" encoding="utf-8"?>
-<w:styles xmlns:mc="http://schemas.openxmlformats.org/markup-compatibility/2006" xmlns:r="http://schemas.openxmlformats.org/officeDocument/2006/relationships" xmlns:w="http://schemas.openxmlformats.org/wordprocessingml/2006/main" xmlns:w14="http://schemas.microsoft.com/office/word/2010/wordml" xmlns:w15="http://schemas.microsoft.com/office/word/2012/wordml" mc:Ignorable="w14 w15">
+<w:styles xmlns:r="http://schemas.openxmlformats.org/officeDocument/2006/relationships" xmlns:w="http://schemas.openxmlformats.org/wordprocessingml/2006/main">
   <w:docDefaults>
     <w:rPrDefault>
       <w:rPr>
@@ -1533,382 +4198,149 @@
       </w:pPr>
     </w:pPrDefault>
   </w:docDefaults>
-  <w:latentStyles w:defLockedState="0" w:defUIPriority="99" w:defSemiHidden="0" w:defUnhideWhenUsed="0" w:defQFormat="0" w:count="371">
-    <w:lsdException w:name="Normal" w:uiPriority="0" w:qFormat="1"/>
-    <w:lsdException w:name="heading 1" w:uiPriority="9" w:qFormat="1"/>
-    <w:lsdException w:name="heading 2" w:semiHidden="1" w:uiPriority="9" w:unhideWhenUsed="1" w:qFormat="1"/>
-    <w:lsdException w:name="heading 3" w:semiHidden="1" w:uiPriority="9" w:unhideWhenUsed="1" w:qFormat="1"/>
-    <w:lsdException w:name="heading 4" w:semiHidden="1" w:uiPriority="9" w:unhideWhenUsed="1" w:qFormat="1"/>
-    <w:lsdException w:name="heading 5" w:semiHidden="1" w:uiPriority="9" w:unhideWhenUsed="1" w:qFormat="1"/>
-    <w:lsdException w:name="heading 6" w:semiHidden="1" w:uiPriority="9" w:unhideWhenUsed="1" w:qFormat="1"/>
-    <w:lsdException w:name="heading 7" w:semiHidden="1" w:uiPriority="9" w:unhideWhenUsed="1" w:qFormat="1"/>
-    <w:lsdException w:name="heading 8" w:semiHidden="1" w:uiPriority="9" w:unhideWhenUsed="1" w:qFormat="1"/>
-    <w:lsdException w:name="heading 9" w:semiHidden="1" w:uiPriority="9" w:unhideWhenUsed="1" w:qFormat="1"/>
-    <w:lsdException w:name="index 1" w:semiHidden="1" w:unhideWhenUsed="1"/>
-    <w:lsdException w:name="index 2" w:semiHidden="1" w:unhideWhenUsed="1"/>
-    <w:lsdException w:name="index 3" w:semiHidden="1" w:unhideWhenUsed="1"/>
-    <w:lsdException w:name="index 4" w:semiHidden="1" w:unhideWhenUsed="1"/>
-    <w:lsdException w:name="index 5" w:semiHidden="1" w:unhideWhenUsed="1"/>
-    <w:lsdException w:name="index 6" w:semiHidden="1" w:unhideWhenUsed="1"/>
-    <w:lsdException w:name="index 7" w:semiHidden="1" w:unhideWhenUsed="1"/>
-    <w:lsdException w:name="index 8" w:semiHidden="1" w:unhideWhenUsed="1"/>
-    <w:lsdException w:name="index 9" w:semiHidden="1" w:unhideWhenUsed="1"/>
-    <w:lsdException w:name="toc 1" w:semiHidden="1" w:uiPriority="39" w:unhideWhenUsed="1"/>
-    <w:lsdException w:name="toc 2" w:semiHidden="1" w:uiPriority="39" w:unhideWhenUsed="1"/>
-    <w:lsdException w:name="toc 3" w:semiHidden="1" w:uiPriority="39" w:unhideWhenUsed="1"/>
-    <w:lsdException w:name="toc 4" w:semiHidden="1" w:uiPriority="39" w:unhideWhenUsed="1"/>
-    <w:lsdException w:name="toc 5" w:semiHidden="1" w:uiPriority="39" w:unhideWhenUsed="1"/>
-    <w:lsdException w:name="toc 6" w:semiHidden="1" w:uiPriority="39" w:unhideWhenUsed="1"/>
-    <w:lsdException w:name="toc 7" w:semiHidden="1" w:uiPriority="39" w:unhideWhenUsed="1"/>
-    <w:lsdException w:name="toc 8" w:semiHidden="1" w:uiPriority="39" w:unhideWhenUsed="1"/>
-    <w:lsdException w:name="toc 9" w:semiHidden="1" w:uiPriority="39" w:unhideWhenUsed="1"/>
-    <w:lsdException w:name="Normal Indent" w:semiHidden="1" w:unhideWhenUsed="1"/>
-    <w:lsdException w:name="footnote text" w:semiHidden="1" w:unhideWhenUsed="1"/>
-    <w:lsdException w:name="annotation text" w:semiHidden="1" w:unhideWhenUsed="1"/>
-    <w:lsdException w:name="header" w:semiHidden="1" w:unhideWhenUsed="1"/>
-    <w:lsdException w:name="footer" w:semiHidden="1" w:unhideWhenUsed="1"/>
-    <w:lsdException w:name="index heading" w:semiHidden="1" w:unhideWhenUsed="1"/>
-    <w:lsdException w:name="caption" w:semiHidden="1" w:uiPriority="35" w:unhideWhenUsed="1" w:qFormat="1"/>
-    <w:lsdException w:name="table of figures" w:semiHidden="1" w:unhideWhenUsed="1"/>
-    <w:lsdException w:name="envelope address" w:semiHidden="1" w:unhideWhenUsed="1"/>
-    <w:lsdException w:name="envelope return" w:semiHidden="1" w:unhideWhenUsed="1"/>
-    <w:lsdException w:name="footnote reference" w:semiHidden="1" w:unhideWhenUsed="1"/>
-    <w:lsdException w:name="annotation reference" w:semiHidden="1" w:unhideWhenUsed="1"/>
-    <w:lsdException w:name="line number" w:semiHidden="1" w:unhideWhenUsed="1"/>
-    <w:lsdException w:name="page number" w:semiHidden="1" w:unhideWhenUsed="1"/>
-    <w:lsdException w:name="endnote reference" w:semiHidden="1" w:unhideWhenUsed="1"/>
-    <w:lsdException w:name="endnote text" w:semiHidden="1" w:unhideWhenUsed="1"/>
-    <w:lsdException w:name="table of authorities" w:semiHidden="1" w:unhideWhenUsed="1"/>
-    <w:lsdException w:name="macro" w:semiHidden="1" w:unhideWhenUsed="1"/>
-    <w:lsdException w:name="toa heading" w:semiHidden="1" w:unhideWhenUsed="1"/>
-    <w:lsdException w:name="List" w:semiHidden="1" w:unhideWhenUsed="1"/>
-    <w:lsdException w:name="List Bullet" w:semiHidden="1" w:unhideWhenUsed="1"/>
-    <w:lsdException w:name="List Number" w:semiHidden="1" w:unhideWhenUsed="1"/>
-    <w:lsdException w:name="List 2" w:semiHidden="1" w:unhideWhenUsed="1"/>
-    <w:lsdException w:name="List 3" w:semiHidden="1" w:unhideWhenUsed="1"/>
-    <w:lsdException w:name="List 4" w:semiHidden="1" w:unhideWhenUsed="1"/>
-    <w:lsdException w:name="List 5" w:semiHidden="1" w:unhideWhenUsed="1"/>
-    <w:lsdException w:name="List Bullet 2" w:semiHidden="1" w:unhideWhenUsed="1"/>
-    <w:lsdException w:name="List Bullet 3" w:semiHidden="1" w:unhideWhenUsed="1"/>
-    <w:lsdException w:name="List Bullet 4" w:semiHidden="1" w:unhideWhenUsed="1"/>
-    <w:lsdException w:name="List Bullet 5" w:semiHidden="1" w:unhideWhenUsed="1"/>
-    <w:lsdException w:name="List Number 2" w:semiHidden="1" w:unhideWhenUsed="1"/>
-    <w:lsdException w:name="List Number 3" w:semiHidden="1" w:unhideWhenUsed="1"/>
-    <w:lsdException w:name="List Number 4" w:semiHidden="1" w:unhideWhenUsed="1"/>
-    <w:lsdException w:name="List Number 5" w:semiHidden="1" w:unhideWhenUsed="1"/>
-    <w:lsdException w:name="Title" w:uiPriority="10" w:qFormat="1"/>
-    <w:lsdException w:name="Closing" w:semiHidden="1" w:unhideWhenUsed="1"/>
-    <w:lsdException w:name="Signature" w:semiHidden="1" w:unhideWhenUsed="1"/>
-    <w:lsdException w:name="Default Paragraph Font" w:semiHidden="1" w:uiPriority="1" w:unhideWhenUsed="1"/>
-    <w:lsdException w:name="Body Text" w:semiHidden="1" w:unhideWhenUsed="1"/>
-    <w:lsdException w:name="Body Text Indent" w:semiHidden="1" w:unhideWhenUsed="1"/>
-    <w:lsdException w:name="List Continue" w:semiHidden="1" w:unhideWhenUsed="1"/>
-    <w:lsdException w:name="List Continue 2" w:semiHidden="1" w:unhideWhenUsed="1"/>
-    <w:lsdException w:name="List Continue 3" w:semiHidden="1" w:unhideWhenUsed="1"/>
-    <w:lsdException w:name="List Continue 4" w:semiHidden="1" w:unhideWhenUsed="1"/>
-    <w:lsdException w:name="List Continue 5" w:semiHidden="1" w:unhideWhenUsed="1"/>
-    <w:lsdException w:name="Message Header" w:semiHidden="1" w:unhideWhenUsed="1"/>
-    <w:lsdException w:name="Subtitle" w:uiPriority="11" w:qFormat="1"/>
-    <w:lsdException w:name="Salutation" w:semiHidden="1" w:unhideWhenUsed="1"/>
-    <w:lsdException w:name="Date" w:semiHidden="1" w:unhideWhenUsed="1"/>
-    <w:lsdException w:name="Body Text First Indent" w:semiHidden="1" w:unhideWhenUsed="1"/>
-    <w:lsdException w:name="Body Text First Indent 2" w:semiHidden="1" w:unhideWhenUsed="1"/>
-    <w:lsdException w:name="Note Heading" w:semiHidden="1" w:unhideWhenUsed="1"/>
-    <w:lsdException w:name="Body Text 2" w:semiHidden="1" w:unhideWhenUsed="1"/>
-    <w:lsdException w:name="Body Text 3" w:semiHidden="1" w:unhideWhenUsed="1"/>
-    <w:lsdException w:name="Body Text Indent 2" w:semiHidden="1" w:unhideWhenUsed="1"/>
-    <w:lsdException w:name="Body Text Indent 3" w:semiHidden="1" w:unhideWhenUsed="1"/>
-    <w:lsdException w:name="Block Text" w:semiHidden="1" w:unhideWhenUsed="1"/>
-    <w:lsdException w:name="Hyperlink" w:semiHidden="1" w:unhideWhenUsed="1"/>
-    <w:lsdException w:name="FollowedHyperlink" w:semiHidden="1" w:unhideWhenUsed="1"/>
-    <w:lsdException w:name="Strong" w:uiPriority="22" w:qFormat="1"/>
-    <w:lsdException w:name="Emphasis" w:uiPriority="20" w:qFormat="1"/>
-    <w:lsdException w:name="Document Map" w:semiHidden="1" w:unhideWhenUsed="1"/>
-    <w:lsdException w:name="Plain Text" w:semiHidden="1" w:unhideWhenUsed="1"/>
-    <w:lsdException w:name="E-mail Signature" w:semiHidden="1" w:unhideWhenUsed="1"/>
-    <w:lsdException w:name="HTML Top of Form" w:semiHidden="1" w:unhideWhenUsed="1"/>
-    <w:lsdException w:name="HTML Bottom of Form" w:semiHidden="1" w:unhideWhenUsed="1"/>
-    <w:lsdException w:name="Normal (Web)" w:semiHidden="1" w:unhideWhenUsed="1"/>
-    <w:lsdException w:name="HTML Acronym" w:semiHidden="1" w:unhideWhenUsed="1"/>
-    <w:lsdException w:name="HTML Address" w:semiHidden="1" w:unhideWhenUsed="1"/>
-    <w:lsdException w:name="HTML Cite" w:semiHidden="1" w:unhideWhenUsed="1"/>
-    <w:lsdException w:name="HTML Code" w:semiHidden="1" w:unhideWhenUsed="1"/>
-    <w:lsdException w:name="HTML Definition" w:semiHidden="1" w:unhideWhenUsed="1"/>
-    <w:lsdException w:name="HTML Keyboard" w:semiHidden="1" w:unhideWhenUsed="1"/>
-    <w:lsdException w:name="HTML Preformatted" w:semiHidden="1" w:unhideWhenUsed="1"/>
-    <w:lsdException w:name="HTML Sample" w:semiHidden="1" w:unhideWhenUsed="1"/>
-    <w:lsdException w:name="HTML Typewriter" w:semiHidden="1" w:unhideWhenUsed="1"/>
-    <w:lsdException w:name="HTML Variable" w:semiHidden="1" w:unhideWhenUsed="1"/>
-    <w:lsdException w:name="Normal Table" w:semiHidden="1" w:unhideWhenUsed="1"/>
-    <w:lsdException w:name="annotation subject" w:semiHidden="1" w:unhideWhenUsed="1"/>
-    <w:lsdException w:name="No List" w:semiHidden="1" w:unhideWhenUsed="1"/>
-    <w:lsdException w:name="Outline List 1" w:semiHidden="1" w:unhideWhenUsed="1"/>
-    <w:lsdException w:name="Outline List 2" w:semiHidden="1" w:unhideWhenUsed="1"/>
-    <w:lsdException w:name="Outline List 3" w:semiHidden="1" w:unhideWhenUsed="1"/>
-    <w:lsdException w:name="Table Simple 1" w:semiHidden="1" w:unhideWhenUsed="1"/>
-    <w:lsdException w:name="Table Simple 2" w:semiHidden="1" w:unhideWhenUsed="1"/>
-    <w:lsdException w:name="Table Simple 3" w:semiHidden="1" w:unhideWhenUsed="1"/>
-    <w:lsdException w:name="Table Classic 1" w:semiHidden="1" w:unhideWhenUsed="1"/>
-    <w:lsdException w:name="Table Classic 2" w:semiHidden="1" w:unhideWhenUsed="1"/>
-    <w:lsdException w:name="Table Classic 3" w:semiHidden="1" w:unhideWhenUsed="1"/>
-    <w:lsdException w:name="Table Classic 4" w:semiHidden="1" w:unhideWhenUsed="1"/>
-    <w:lsdException w:name="Table Colorful 1" w:semiHidden="1" w:unhideWhenUsed="1"/>
-    <w:lsdException w:name="Table Colorful 2" w:semiHidden="1" w:unhideWhenUsed="1"/>
-    <w:lsdException w:name="Table Colorful 3" w:semiHidden="1" w:unhideWhenUsed="1"/>
-    <w:lsdException w:name="Table Columns 1" w:semiHidden="1" w:unhideWhenUsed="1"/>
-    <w:lsdException w:name="Table Columns 2" w:semiHidden="1" w:unhideWhenUsed="1"/>
-    <w:lsdException w:name="Table Columns 3" w:semiHidden="1" w:unhideWhenUsed="1"/>
-    <w:lsdException w:name="Table Columns 4" w:semiHidden="1" w:unhideWhenUsed="1"/>
-    <w:lsdException w:name="Table Columns 5" w:semiHidden="1" w:unhideWhenUsed="1"/>
-    <w:lsdException w:name="Table Grid 1" w:semiHidden="1" w:unhideWhenUsed="1"/>
-    <w:lsdException w:name="Table Grid 2" w:semiHidden="1" w:unhideWhenUsed="1"/>
-    <w:lsdException w:name="Table Grid 3" w:semiHidden="1" w:unhideWhenUsed="1"/>
-    <w:lsdException w:name="Table Grid 4" w:semiHidden="1" w:unhideWhenUsed="1"/>
-    <w:lsdException w:name="Table Grid 5" w:semiHidden="1" w:unhideWhenUsed="1"/>
-    <w:lsdException w:name="Table Grid 6" w:semiHidden="1" w:unhideWhenUsed="1"/>
-    <w:lsdException w:name="Table Grid 7" w:semiHidden="1" w:unhideWhenUsed="1"/>
-    <w:lsdException w:name="Table Grid 8" w:semiHidden="1" w:unhideWhenUsed="1"/>
-    <w:lsdException w:name="Table List 1" w:semiHidden="1" w:unhideWhenUsed="1"/>
-    <w:lsdException w:name="Table List 2" w:semiHidden="1" w:unhideWhenUsed="1"/>
-    <w:lsdException w:name="Table List 3" w:semiHidden="1" w:unhideWhenUsed="1"/>
-    <w:lsdException w:name="Table List 4" w:semiHidden="1" w:unhideWhenUsed="1"/>
-    <w:lsdException w:name="Table List 5" w:semiHidden="1" w:unhideWhenUsed="1"/>
-    <w:lsdException w:name="Table List 6" w:semiHidden="1" w:unhideWhenUsed="1"/>
-    <w:lsdException w:name="Table List 7" w:semiHidden="1" w:unhideWhenUsed="1"/>
-    <w:lsdException w:name="Table List 8" w:semiHidden="1" w:unhideWhenUsed="1"/>
-    <w:lsdException w:name="Table 3D effects 1" w:semiHidden="1" w:unhideWhenUsed="1"/>
-    <w:lsdException w:name="Table 3D effects 2" w:semiHidden="1" w:unhideWhenUsed="1"/>
-    <w:lsdException w:name="Table 3D effects 3" w:semiHidden="1" w:unhideWhenUsed="1"/>
-    <w:lsdException w:name="Table Contemporary" w:semiHidden="1" w:unhideWhenUsed="1"/>
-    <w:lsdException w:name="Table Elegant" w:semiHidden="1" w:unhideWhenUsed="1"/>
-    <w:lsdException w:name="Table Professional" w:semiHidden="1" w:unhideWhenUsed="1"/>
-    <w:lsdException w:name="Table Subtle 1" w:semiHidden="1" w:unhideWhenUsed="1"/>
-    <w:lsdException w:name="Table Subtle 2" w:semiHidden="1" w:unhideWhenUsed="1"/>
-    <w:lsdException w:name="Table Web 1" w:semiHidden="1" w:unhideWhenUsed="1"/>
-    <w:lsdException w:name="Table Web 2" w:semiHidden="1" w:unhideWhenUsed="1"/>
-    <w:lsdException w:name="Table Web 3" w:semiHidden="1" w:unhideWhenUsed="1"/>
-    <w:lsdException w:name="Balloon Text" w:semiHidden="1" w:unhideWhenUsed="1"/>
-    <w:lsdException w:name="Table Grid" w:uiPriority="39"/>
-    <w:lsdException w:name="Table Theme" w:semiHidden="1" w:unhideWhenUsed="1"/>
-    <w:lsdException w:name="Placeholder Text" w:semiHidden="1"/>
-    <w:lsdException w:name="No Spacing" w:uiPriority="1" w:qFormat="1"/>
-    <w:lsdException w:name="Light Shading" w:uiPriority="60"/>
-    <w:lsdException w:name="Light List" w:uiPriority="61"/>
-    <w:lsdException w:name="Light Grid" w:uiPriority="62"/>
-    <w:lsdException w:name="Medium Shading 1" w:uiPriority="63"/>
-    <w:lsdException w:name="Medium Shading 2" w:uiPriority="64"/>
-    <w:lsdException w:name="Medium List 1" w:uiPriority="65"/>
-    <w:lsdException w:name="Medium List 2" w:uiPriority="66"/>
-    <w:lsdException w:name="Medium Grid 1" w:uiPriority="67"/>
-    <w:lsdException w:name="Medium Grid 2" w:uiPriority="68"/>
-    <w:lsdException w:name="Medium Grid 3" w:uiPriority="69"/>
-    <w:lsdException w:name="Dark List" w:uiPriority="70"/>
-    <w:lsdException w:name="Colorful Shading" w:uiPriority="71"/>
-    <w:lsdException w:name="Colorful List" w:uiPriority="72"/>
-    <w:lsdException w:name="Colorful Grid" w:uiPriority="73"/>
-    <w:lsdException w:name="Light Shading Accent 1" w:uiPriority="60"/>
-    <w:lsdException w:name="Light List Accent 1" w:uiPriority="61"/>
-    <w:lsdException w:name="Light Grid Accent 1" w:uiPriority="62"/>
-    <w:lsdException w:name="Medium Shading 1 Accent 1" w:uiPriority="63"/>
-    <w:lsdException w:name="Medium Shading 2 Accent 1" w:uiPriority="64"/>
-    <w:lsdException w:name="Medium List 1 Accent 1" w:uiPriority="65"/>
-    <w:lsdException w:name="Revision" w:semiHidden="1"/>
-    <w:lsdException w:name="List Paragraph" w:uiPriority="34" w:qFormat="1"/>
-    <w:lsdException w:name="Quote" w:uiPriority="29" w:qFormat="1"/>
-    <w:lsdException w:name="Intense Quote" w:uiPriority="30" w:qFormat="1"/>
-    <w:lsdException w:name="Medium List 2 Accent 1" w:uiPriority="66"/>
-    <w:lsdException w:name="Medium Grid 1 Accent 1" w:uiPriority="67"/>
-    <w:lsdException w:name="Medium Grid 2 Accent 1" w:uiPriority="68"/>
-    <w:lsdException w:name="Medium Grid 3 Accent 1" w:uiPriority="69"/>
-    <w:lsdException w:name="Dark List Accent 1" w:uiPriority="70"/>
-    <w:lsdException w:name="Colorful Shading Accent 1" w:uiPriority="71"/>
-    <w:lsdException w:name="Colorful List Accent 1" w:uiPriority="72"/>
-    <w:lsdException w:name="Colorful Grid Accent 1" w:uiPriority="73"/>
-    <w:lsdException w:name="Light Shading Accent 2" w:uiPriority="60"/>
-    <w:lsdException w:name="Light List Accent 2" w:uiPriority="61"/>
-    <w:lsdException w:name="Light Grid Accent 2" w:uiPriority="62"/>
-    <w:lsdException w:name="Medium Shading 1 Accent 2" w:uiPriority="63"/>
-    <w:lsdException w:name="Medium Shading 2 Accent 2" w:uiPriority="64"/>
-    <w:lsdException w:name="Medium List 1 Accent 2" w:uiPriority="65"/>
-    <w:lsdException w:name="Medium List 2 Accent 2" w:uiPriority="66"/>
-    <w:lsdException w:name="Medium Grid 1 Accent 2" w:uiPriority="67"/>
-    <w:lsdException w:name="Medium Grid 2 Accent 2" w:uiPriority="68"/>
-    <w:lsdException w:name="Medium Grid 3 Accent 2" w:uiPriority="69"/>
-    <w:lsdException w:name="Dark List Accent 2" w:uiPriority="70"/>
-    <w:lsdException w:name="Colorful Shading Accent 2" w:uiPriority="71"/>
-    <w:lsdException w:name="Colorful List Accent 2" w:uiPriority="72"/>
-    <w:lsdException w:name="Colorful Grid Accent 2" w:uiPriority="73"/>
-    <w:lsdException w:name="Light Shading Accent 3" w:uiPriority="60"/>
-    <w:lsdException w:name="Light List Accent 3" w:uiPriority="61"/>
-    <w:lsdException w:name="Light Grid Accent 3" w:uiPriority="62"/>
-    <w:lsdException w:name="Medium Shading 1 Accent 3" w:uiPriority="63"/>
-    <w:lsdException w:name="Medium Shading 2 Accent 3" w:uiPriority="64"/>
-    <w:lsdException w:name="Medium List 1 Accent 3" w:uiPriority="65"/>
-    <w:lsdException w:name="Medium List 2 Accent 3" w:uiPriority="66"/>
-    <w:lsdException w:name="Medium Grid 1 Accent 3" w:uiPriority="67"/>
-    <w:lsdException w:name="Medium Grid 2 Accent 3" w:uiPriority="68"/>
-    <w:lsdException w:name="Medium Grid 3 Accent 3" w:uiPriority="69"/>
-    <w:lsdException w:name="Dark List Accent 3" w:uiPriority="70"/>
-    <w:lsdException w:name="Colorful Shading Accent 3" w:uiPriority="71"/>
-    <w:lsdException w:name="Colorful List Accent 3" w:uiPriority="72"/>
-    <w:lsdException w:name="Colorful Grid Accent 3" w:uiPriority="73"/>
-    <w:lsdException w:name="Light Shading Accent 4" w:uiPriority="60"/>
-    <w:lsdException w:name="Light List Accent 4" w:uiPriority="61"/>
-    <w:lsdException w:name="Light Grid Accent 4" w:uiPriority="62"/>
-    <w:lsdException w:name="Medium Shading 1 Accent 4" w:uiPriority="63"/>
-    <w:lsdException w:name="Medium Shading 2 Accent 4" w:uiPriority="64"/>
-    <w:lsdException w:name="Medium List 1 Accent 4" w:uiPriority="65"/>
-    <w:lsdException w:name="Medium List 2 Accent 4" w:uiPriority="66"/>
-    <w:lsdException w:name="Medium Grid 1 Accent 4" w:uiPriority="67"/>
-    <w:lsdException w:name="Medium Grid 2 Accent 4" w:uiPriority="68"/>
-    <w:lsdException w:name="Medium Grid 3 Accent 4" w:uiPriority="69"/>
-    <w:lsdException w:name="Dark List Accent 4" w:uiPriority="70"/>
-    <w:lsdException w:name="Colorful Shading Accent 4" w:uiPriority="71"/>
-    <w:lsdException w:name="Colorful List Accent 4" w:uiPriority="72"/>
-    <w:lsdException w:name="Colorful Grid Accent 4" w:uiPriority="73"/>
-    <w:lsdException w:name="Light Shading Accent 5" w:uiPriority="60"/>
-    <w:lsdException w:name="Light List Accent 5" w:uiPriority="61"/>
-    <w:lsdException w:name="Light Grid Accent 5" w:uiPriority="62"/>
-    <w:lsdException w:name="Medium Shading 1 Accent 5" w:uiPriority="63"/>
-    <w:lsdException w:name="Medium Shading 2 Accent 5" w:uiPriority="64"/>
-    <w:lsdException w:name="Medium List 1 Accent 5" w:uiPriority="65"/>
-    <w:lsdException w:name="Medium List 2 Accent 5" w:uiPriority="66"/>
-    <w:lsdException w:name="Medium Grid 1 Accent 5" w:uiPriority="67"/>
-    <w:lsdException w:name="Medium Grid 2 Accent 5" w:uiPriority="68"/>
-    <w:lsdException w:name="Medium Grid 3 Accent 5" w:uiPriority="69"/>
-    <w:lsdException w:name="Dark List Accent 5" w:uiPriority="70"/>
-    <w:lsdException w:name="Colorful Shading Accent 5" w:uiPriority="71"/>
-    <w:lsdException w:name="Colorful List Accent 5" w:uiPriority="72"/>
-    <w:lsdException w:name="Colorful Grid Accent 5" w:uiPriority="73"/>
-    <w:lsdException w:name="Light Shading Accent 6" w:uiPriority="60"/>
-    <w:lsdException w:name="Light List Accent 6" w:uiPriority="61"/>
-    <w:lsdException w:name="Light Grid Accent 6" w:uiPriority="62"/>
-    <w:lsdException w:name="Medium Shading 1 Accent 6" w:uiPriority="63"/>
-    <w:lsdException w:name="Medium Shading 2 Accent 6" w:uiPriority="64"/>
-    <w:lsdException w:name="Medium List 1 Accent 6" w:uiPriority="65"/>
-    <w:lsdException w:name="Medium List 2 Accent 6" w:uiPriority="66"/>
-    <w:lsdException w:name="Medium Grid 1 Accent 6" w:uiPriority="67"/>
-    <w:lsdException w:name="Medium Grid 2 Accent 6" w:uiPriority="68"/>
-    <w:lsdException w:name="Medium Grid 3 Accent 6" w:uiPriority="69"/>
-    <w:lsdException w:name="Dark List Accent 6" w:uiPriority="70"/>
-    <w:lsdException w:name="Colorful Shading Accent 6" w:uiPriority="71"/>
-    <w:lsdException w:name="Colorful List Accent 6" w:uiPriority="72"/>
-    <w:lsdException w:name="Colorful Grid Accent 6" w:uiPriority="73"/>
-    <w:lsdException w:name="Subtle Emphasis" w:uiPriority="19" w:qFormat="1"/>
-    <w:lsdException w:name="Intense Emphasis" w:uiPriority="21" w:qFormat="1"/>
-    <w:lsdException w:name="Subtle Reference" w:uiPriority="31" w:qFormat="1"/>
-    <w:lsdException w:name="Intense Reference" w:uiPriority="32" w:qFormat="1"/>
-    <w:lsdException w:name="Book Title" w:uiPriority="33" w:qFormat="1"/>
-    <w:lsdException w:name="Bibliography" w:semiHidden="1" w:uiPriority="37" w:unhideWhenUsed="1"/>
-    <w:lsdException w:name="TOC Heading" w:semiHidden="1" w:uiPriority="39" w:unhideWhenUsed="1" w:qFormat="1"/>
-    <w:lsdException w:name="Plain Table 1" w:uiPriority="41"/>
-    <w:lsdException w:name="Plain Table 2" w:uiPriority="42"/>
-    <w:lsdException w:name="Plain Table 3" w:uiPriority="43"/>
-    <w:lsdException w:name="Plain Table 4" w:uiPriority="44"/>
-    <w:lsdException w:name="Plain Table 5" w:uiPriority="45"/>
-    <w:lsdException w:name="Grid Table Light" w:uiPriority="40"/>
-    <w:lsdException w:name="Grid Table 1 Light" w:uiPriority="46"/>
-    <w:lsdException w:name="Grid Table 2" w:uiPriority="47"/>
-    <w:lsdException w:name="Grid Table 3" w:uiPriority="48"/>
-    <w:lsdException w:name="Grid Table 4" w:uiPriority="49"/>
-    <w:lsdException w:name="Grid Table 5 Dark" w:uiPriority="50"/>
-    <w:lsdException w:name="Grid Table 6 Colorful" w:uiPriority="51"/>
-    <w:lsdException w:name="Grid Table 7 Colorful" w:uiPriority="52"/>
-    <w:lsdException w:name="Grid Table 1 Light Accent 1" w:uiPriority="46"/>
-    <w:lsdException w:name="Grid Table 2 Accent 1" w:uiPriority="47"/>
-    <w:lsdException w:name="Grid Table 3 Accent 1" w:uiPriority="48"/>
-    <w:lsdException w:name="Grid Table 4 Accent 1" w:uiPriority="49"/>
-    <w:lsdException w:name="Grid Table 5 Dark Accent 1" w:uiPriority="50"/>
-    <w:lsdException w:name="Grid Table 6 Colorful Accent 1" w:uiPriority="51"/>
-    <w:lsdException w:name="Grid Table 7 Colorful Accent 1" w:uiPriority="52"/>
-    <w:lsdException w:name="Grid Table 1 Light Accent 2" w:uiPriority="46"/>
-    <w:lsdException w:name="Grid Table 2 Accent 2" w:uiPriority="47"/>
-    <w:lsdException w:name="Grid Table 3 Accent 2" w:uiPriority="48"/>
-    <w:lsdException w:name="Grid Table 4 Accent 2" w:uiPriority="49"/>
-    <w:lsdException w:name="Grid Table 5 Dark Accent 2" w:uiPriority="50"/>
-    <w:lsdException w:name="Grid Table 6 Colorful Accent 2" w:uiPriority="51"/>
-    <w:lsdException w:name="Grid Table 7 Colorful Accent 2" w:uiPriority="52"/>
-    <w:lsdException w:name="Grid Table 1 Light Accent 3" w:uiPriority="46"/>
-    <w:lsdException w:name="Grid Table 2 Accent 3" w:uiPriority="47"/>
-    <w:lsdException w:name="Grid Table 3 Accent 3" w:uiPriority="48"/>
-    <w:lsdException w:name="Grid Table 4 Accent 3" w:uiPriority="49"/>
-    <w:lsdException w:name="Grid Table 5 Dark Accent 3" w:uiPriority="50"/>
-    <w:lsdException w:name="Grid Table 6 Colorful Accent 3" w:uiPriority="51"/>
-    <w:lsdException w:name="Grid Table 7 Colorful Accent 3" w:uiPriority="52"/>
-    <w:lsdException w:name="Grid Table 1 Light Accent 4" w:uiPriority="46"/>
-    <w:lsdException w:name="Grid Table 2 Accent 4" w:uiPriority="47"/>
-    <w:lsdException w:name="Grid Table 3 Accent 4" w:uiPriority="48"/>
-    <w:lsdException w:name="Grid Table 4 Accent 4" w:uiPriority="49"/>
-    <w:lsdException w:name="Grid Table 5 Dark Accent 4" w:uiPriority="50"/>
-    <w:lsdException w:name="Grid Table 6 Colorful Accent 4" w:uiPriority="51"/>
-    <w:lsdException w:name="Grid Table 7 Colorful Accent 4" w:uiPriority="52"/>
-    <w:lsdException w:name="Grid Table 1 Light Accent 5" w:uiPriority="46"/>
-    <w:lsdException w:name="Grid Table 2 Accent 5" w:uiPriority="47"/>
-    <w:lsdException w:name="Grid Table 3 Accent 5" w:uiPriority="48"/>
-    <w:lsdException w:name="Grid Table 4 Accent 5" w:uiPriority="49"/>
-    <w:lsdException w:name="Grid Table 5 Dark Accent 5" w:uiPriority="50"/>
-    <w:lsdException w:name="Grid Table 6 Colorful Accent 5" w:uiPriority="51"/>
-    <w:lsdException w:name="Grid Table 7 Colorful Accent 5" w:uiPriority="52"/>
-    <w:lsdException w:name="Grid Table 1 Light Accent 6" w:uiPriority="46"/>
-    <w:lsdException w:name="Grid Table 2 Accent 6" w:uiPriority="47"/>
-    <w:lsdException w:name="Grid Table 3 Accent 6" w:uiPriority="48"/>
-    <w:lsdException w:name="Grid Table 4 Accent 6" w:uiPriority="49"/>
-    <w:lsdException w:name="Grid Table 5 Dark Accent 6" w:uiPriority="50"/>
-    <w:lsdException w:name="Grid Table 6 Colorful Accent 6" w:uiPriority="51"/>
-    <w:lsdException w:name="Grid Table 7 Colorful Accent 6" w:uiPriority="52"/>
-    <w:lsdException w:name="List Table 1 Light" w:uiPriority="46"/>
-    <w:lsdException w:name="List Table 2" w:uiPriority="47"/>
-    <w:lsdException w:name="List Table 3" w:uiPriority="48"/>
-    <w:lsdException w:name="List Table 4" w:uiPriority="49"/>
-    <w:lsdException w:name="List Table 5 Dark" w:uiPriority="50"/>
-    <w:lsdException w:name="List Table 6 Colorful" w:uiPriority="51"/>
-    <w:lsdException w:name="List Table 7 Colorful" w:uiPriority="52"/>
-    <w:lsdException w:name="List Table 1 Light Accent 1" w:uiPriority="46"/>
-    <w:lsdException w:name="List Table 2 Accent 1" w:uiPriority="47"/>
-    <w:lsdException w:name="List Table 3 Accent 1" w:uiPriority="48"/>
-    <w:lsdException w:name="List Table 4 Accent 1" w:uiPriority="49"/>
-    <w:lsdException w:name="List Table 5 Dark Accent 1" w:uiPriority="50"/>
-    <w:lsdException w:name="List Table 6 Colorful Accent 1" w:uiPriority="51"/>
-    <w:lsdException w:name="List Table 7 Colorful Accent 1" w:uiPriority="52"/>
-    <w:lsdException w:name="List Table 1 Light Accent 2" w:uiPriority="46"/>
-    <w:lsdException w:name="List Table 2 Accent 2" w:uiPriority="47"/>
-    <w:lsdException w:name="List Table 3 Accent 2" w:uiPriority="48"/>
-    <w:lsdException w:name="List Table 4 Accent 2" w:uiPriority="49"/>
-    <w:lsdException w:name="List Table 5 Dark Accent 2" w:uiPriority="50"/>
-    <w:lsdException w:name="List Table 6 Colorful Accent 2" w:uiPriority="51"/>
-    <w:lsdException w:name="List Table 7 Colorful Accent 2" w:uiPriority="52"/>
-    <w:lsdException w:name="List Table 1 Light Accent 3" w:uiPriority="46"/>
-    <w:lsdException w:name="List Table 2 Accent 3" w:uiPriority="47"/>
-    <w:lsdException w:name="List Table 3 Accent 3" w:uiPriority="48"/>
-    <w:lsdException w:name="List Table 4 Accent 3" w:uiPriority="49"/>
-    <w:lsdException w:name="List Table 5 Dark Accent 3" w:uiPriority="50"/>
-    <w:lsdException w:name="List Table 6 Colorful Accent 3" w:uiPriority="51"/>
-    <w:lsdException w:name="List Table 7 Colorful Accent 3" w:uiPriority="52"/>
-    <w:lsdException w:name="List Table 1 Light Accent 4" w:uiPriority="46"/>
-    <w:lsdException w:name="List Table 2 Accent 4" w:uiPriority="47"/>
-    <w:lsdException w:name="List Table 3 Accent 4" w:uiPriority="48"/>
-    <w:lsdException w:name="List Table 4 Accent 4" w:uiPriority="49"/>
-    <w:lsdException w:name="List Table 5 Dark Accent 4" w:uiPriority="50"/>
-    <w:lsdException w:name="List Table 6 Colorful Accent 4" w:uiPriority="51"/>
-    <w:lsdException w:name="List Table 7 Colorful Accent 4" w:uiPriority="52"/>
-    <w:lsdException w:name="List Table 1 Light Accent 5" w:uiPriority="46"/>
-    <w:lsdException w:name="List Table 2 Accent 5" w:uiPriority="47"/>
-    <w:lsdException w:name="List Table 3 Accent 5" w:uiPriority="48"/>
-    <w:lsdException w:name="List Table 4 Accent 5" w:uiPriority="49"/>
-    <w:lsdException w:name="List Table 5 Dark Accent 5" w:uiPriority="50"/>
-    <w:lsdException w:name="List Table 6 Colorful Accent 5" w:uiPriority="51"/>
-    <w:lsdException w:name="List Table 7 Colorful Accent 5" w:uiPriority="52"/>
-    <w:lsdException w:name="List Table 1 Light Accent 6" w:uiPriority="46"/>
-    <w:lsdException w:name="List Table 2 Accent 6" w:uiPriority="47"/>
-    <w:lsdException w:name="List Table 3 Accent 6" w:uiPriority="48"/>
-    <w:lsdException w:name="List Table 4 Accent 6" w:uiPriority="49"/>
-    <w:lsdException w:name="List Table 5 Dark Accent 6" w:uiPriority="50"/>
-    <w:lsdException w:name="List Table 6 Colorful Accent 6" w:uiPriority="51"/>
-    <w:lsdException w:name="List Table 7 Colorful Accent 6" w:uiPriority="52"/>
+  <w:latentStyles w:defLockedState="0" w:defUIPriority="99" w:defSemiHidden="1" w:defUnhideWhenUsed="1" w:defQFormat="0" w:count="267">
+    <w:lsdException w:name="Normal" w:semiHidden="0" w:uiPriority="0" w:unhideWhenUsed="0" w:qFormat="1"/>
+    <w:lsdException w:name="heading 1" w:semiHidden="0" w:uiPriority="9" w:unhideWhenUsed="0" w:qFormat="1"/>
+    <w:lsdException w:name="heading 2" w:uiPriority="9" w:qFormat="1"/>
+    <w:lsdException w:name="heading 3" w:uiPriority="9" w:qFormat="1"/>
+    <w:lsdException w:name="heading 4" w:uiPriority="9" w:qFormat="1"/>
+    <w:lsdException w:name="heading 5" w:uiPriority="9" w:qFormat="1"/>
+    <w:lsdException w:name="heading 6" w:uiPriority="9" w:qFormat="1"/>
+    <w:lsdException w:name="heading 7" w:uiPriority="9" w:qFormat="1"/>
+    <w:lsdException w:name="heading 8" w:uiPriority="9" w:qFormat="1"/>
+    <w:lsdException w:name="heading 9" w:uiPriority="9" w:qFormat="1"/>
+    <w:lsdException w:name="toc 1" w:uiPriority="39"/>
+    <w:lsdException w:name="toc 2" w:uiPriority="39"/>
+    <w:lsdException w:name="toc 3" w:uiPriority="39"/>
+    <w:lsdException w:name="toc 4" w:uiPriority="39"/>
+    <w:lsdException w:name="toc 5" w:uiPriority="39"/>
+    <w:lsdException w:name="toc 6" w:uiPriority="39"/>
+    <w:lsdException w:name="toc 7" w:uiPriority="39"/>
+    <w:lsdException w:name="toc 8" w:uiPriority="39"/>
+    <w:lsdException w:name="toc 9" w:uiPriority="39"/>
+    <w:lsdException w:name="caption" w:uiPriority="35" w:qFormat="1"/>
+    <w:lsdException w:name="Title" w:semiHidden="0" w:uiPriority="10" w:unhideWhenUsed="0" w:qFormat="1"/>
+    <w:lsdException w:name="Default Paragraph Font" w:uiPriority="1"/>
+    <w:lsdException w:name="Subtitle" w:semiHidden="0" w:uiPriority="11" w:unhideWhenUsed="0" w:qFormat="1"/>
+    <w:lsdException w:name="Strong" w:semiHidden="0" w:uiPriority="22" w:unhideWhenUsed="0" w:qFormat="1"/>
+    <w:lsdException w:name="Emphasis" w:semiHidden="0" w:uiPriority="20" w:unhideWhenUsed="0" w:qFormat="1"/>
+    <w:lsdException w:name="Table Grid" w:semiHidden="0" w:uiPriority="39" w:unhideWhenUsed="0"/>
+    <w:lsdException w:name="Placeholder Text" w:unhideWhenUsed="0"/>
+    <w:lsdException w:name="No Spacing" w:semiHidden="0" w:uiPriority="1" w:unhideWhenUsed="0" w:qFormat="1"/>
+    <w:lsdException w:name="Light Shading" w:semiHidden="0" w:uiPriority="60" w:unhideWhenUsed="0"/>
+    <w:lsdException w:name="Light List" w:semiHidden="0" w:uiPriority="61" w:unhideWhenUsed="0"/>
+    <w:lsdException w:name="Light Grid" w:semiHidden="0" w:uiPriority="62" w:unhideWhenUsed="0"/>
+    <w:lsdException w:name="Medium Shading 1" w:semiHidden="0" w:uiPriority="63" w:unhideWhenUsed="0"/>
+    <w:lsdException w:name="Medium Shading 2" w:semiHidden="0" w:uiPriority="64" w:unhideWhenUsed="0"/>
+    <w:lsdException w:name="Medium List 1" w:semiHidden="0" w:uiPriority="65" w:unhideWhenUsed="0"/>
+    <w:lsdException w:name="Medium List 2" w:semiHidden="0" w:uiPriority="66" w:unhideWhenUsed="0"/>
+    <w:lsdException w:name="Medium Grid 1" w:semiHidden="0" w:uiPriority="67" w:unhideWhenUsed="0"/>
+    <w:lsdException w:name="Medium Grid 2" w:semiHidden="0" w:uiPriority="68" w:unhideWhenUsed="0"/>
+    <w:lsdException w:name="Medium Grid 3" w:semiHidden="0" w:uiPriority="69" w:unhideWhenUsed="0"/>
+    <w:lsdException w:name="Dark List" w:semiHidden="0" w:uiPriority="70" w:unhideWhenUsed="0"/>
+    <w:lsdException w:name="Colorful Shading" w:semiHidden="0" w:uiPriority="71" w:unhideWhenUsed="0"/>
+    <w:lsdException w:name="Colorful List" w:semiHidden="0" w:uiPriority="72" w:unhideWhenUsed="0"/>
+    <w:lsdException w:name="Colorful Grid" w:semiHidden="0" w:uiPriority="73" w:unhideWhenUsed="0"/>
+    <w:lsdException w:name="Light Shading Accent 1" w:semiHidden="0" w:uiPriority="60" w:unhideWhenUsed="0"/>
+    <w:lsdException w:name="Light List Accent 1" w:semiHidden="0" w:uiPriority="61" w:unhideWhenUsed="0"/>
+    <w:lsdException w:name="Light Grid Accent 1" w:semiHidden="0" w:uiPriority="62" w:unhideWhenUsed="0"/>
+    <w:lsdException w:name="Medium Shading 1 Accent 1" w:semiHidden="0" w:uiPriority="63" w:unhideWhenUsed="0"/>
+    <w:lsdException w:name="Medium Shading 2 Accent 1" w:semiHidden="0" w:uiPriority="64" w:unhideWhenUsed="0"/>
+    <w:lsdException w:name="Medium List 1 Accent 1" w:semiHidden="0" w:uiPriority="65" w:unhideWhenUsed="0"/>
+    <w:lsdException w:name="Revision" w:unhideWhenUsed="0"/>
+    <w:lsdException w:name="List Paragraph" w:semiHidden="0" w:uiPriority="34" w:unhideWhenUsed="0" w:qFormat="1"/>
+    <w:lsdException w:name="Quote" w:semiHidden="0" w:uiPriority="29" w:unhideWhenUsed="0" w:qFormat="1"/>
+    <w:lsdException w:name="Intense Quote" w:semiHidden="0" w:uiPriority="30" w:unhideWhenUsed="0" w:qFormat="1"/>
+    <w:lsdException w:name="Medium List 2 Accent 1" w:semiHidden="0" w:uiPriority="66" w:unhideWhenUsed="0"/>
+    <w:lsdException w:name="Medium Grid 1 Accent 1" w:semiHidden="0" w:uiPriority="67" w:unhideWhenUsed="0"/>
+    <w:lsdException w:name="Medium Grid 2 Accent 1" w:semiHidden="0" w:uiPriority="68" w:unhideWhenUsed="0"/>
+    <w:lsdException w:name="Medium Grid 3 Accent 1" w:semiHidden="0" w:uiPriority="69" w:unhideWhenUsed="0"/>
+    <w:lsdException w:name="Dark List Accent 1" w:semiHidden="0" w:uiPriority="70" w:unhideWhenUsed="0"/>
+    <w:lsdException w:name="Colorful Shading Accent 1" w:semiHidden="0" w:uiPriority="71" w:unhideWhenUsed="0"/>
+    <w:lsdException w:name="Colorful List Accent 1" w:semiHidden="0" w:uiPriority="72" w:unhideWhenUsed="0"/>
+    <w:lsdException w:name="Colorful Grid Accent 1" w:semiHidden="0" w:uiPriority="73" w:unhideWhenUsed="0"/>
+    <w:lsdException w:name="Light Shading Accent 2" w:semiHidden="0" w:uiPriority="60" w:unhideWhenUsed="0"/>
+    <w:lsdException w:name="Light List Accent 2" w:semiHidden="0" w:uiPriority="61" w:unhideWhenUsed="0"/>
+    <w:lsdException w:name="Light Grid Accent 2" w:semiHidden="0" w:uiPriority="62" w:unhideWhenUsed="0"/>
+    <w:lsdException w:name="Medium Shading 1 Accent 2" w:semiHidden="0" w:uiPriority="63" w:unhideWhenUsed="0"/>
+    <w:lsdException w:name="Medium Shading 2 Accent 2" w:semiHidden="0" w:uiPriority="64" w:unhideWhenUsed="0"/>
+    <w:lsdException w:name="Medium List 1 Accent 2" w:semiHidden="0" w:uiPriority="65" w:unhideWhenUsed="0"/>
+    <w:lsdException w:name="Medium List 2 Accent 2" w:semiHidden="0" w:uiPriority="66" w:unhideWhenUsed="0"/>
+    <w:lsdException w:name="Medium Grid 1 Accent 2" w:semiHidden="0" w:uiPriority="67" w:unhideWhenUsed="0"/>
+    <w:lsdException w:name="Medium Grid 2 Accent 2" w:semiHidden="0" w:uiPriority="68" w:unhideWhenUsed="0"/>
+    <w:lsdException w:name="Medium Grid 3 Accent 2" w:semiHidden="0" w:uiPriority="69" w:unhideWhenUsed="0"/>
+    <w:lsdException w:name="Dark List Accent 2" w:semiHidden="0" w:uiPriority="70" w:unhideWhenUsed="0"/>
+    <w:lsdException w:name="Colorful Shading Accent 2" w:semiHidden="0" w:uiPriority="71" w:unhideWhenUsed="0"/>
+    <w:lsdException w:name="Colorful List Accent 2" w:semiHidden="0" w:uiPriority="72" w:unhideWhenUsed="0"/>
+    <w:lsdException w:name="Colorful Grid Accent 2" w:semiHidden="0" w:uiPriority="73" w:unhideWhenUsed="0"/>
+    <w:lsdException w:name="Light Shading Accent 3" w:semiHidden="0" w:uiPriority="60" w:unhideWhenUsed="0"/>
+    <w:lsdException w:name="Light List Accent 3" w:semiHidden="0" w:uiPriority="61" w:unhideWhenUsed="0"/>
+    <w:lsdException w:name="Light Grid Accent 3" w:semiHidden="0" w:uiPriority="62" w:unhideWhenUsed="0"/>
+    <w:lsdException w:name="Medium Shading 1 Accent 3" w:semiHidden="0" w:uiPriority="63" w:unhideWhenUsed="0"/>
+    <w:lsdException w:name="Medium Shading 2 Accent 3" w:semiHidden="0" w:uiPriority="64" w:unhideWhenUsed="0"/>
+    <w:lsdException w:name="Medium List 1 Accent 3" w:semiHidden="0" w:uiPriority="65" w:unhideWhenUsed="0"/>
+    <w:lsdException w:name="Medium List 2 Accent 3" w:semiHidden="0" w:uiPriority="66" w:unhideWhenUsed="0"/>
+    <w:lsdException w:name="Medium Grid 1 Accent 3" w:semiHidden="0" w:uiPriority="67" w:unhideWhenUsed="0"/>
+    <w:lsdException w:name="Medium Grid 2 Accent 3" w:semiHidden="0" w:uiPriority="68" w:unhideWhenUsed="0"/>
+    <w:lsdException w:name="Medium Grid 3 Accent 3" w:semiHidden="0" w:uiPriority="69" w:unhideWhenUsed="0"/>
+    <w:lsdException w:name="Dark List Accent 3" w:semiHidden="0" w:uiPriority="70" w:unhideWhenUsed="0"/>
+    <w:lsdException w:name="Colorful Shading Accent 3" w:semiHidden="0" w:uiPriority="71" w:unhideWhenUsed="0"/>
+    <w:lsdException w:name="Colorful List Accent 3" w:semiHidden="0" w:uiPriority="72" w:unhideWhenUsed="0"/>
+    <w:lsdException w:name="Colorful Grid Accent 3" w:semiHidden="0" w:uiPriority="73" w:unhideWhenUsed="0"/>
+    <w:lsdException w:name="Light Shading Accent 4" w:semiHidden="0" w:uiPriority="60" w:unhideWhenUsed="0"/>
+    <w:lsdException w:name="Light List Accent 4" w:semiHidden="0" w:uiPriority="61" w:unhideWhenUsed="0"/>
+    <w:lsdException w:name="Light Grid Accent 4" w:semiHidden="0" w:uiPriority="62" w:unhideWhenUsed="0"/>
+    <w:lsdException w:name="Medium Shading 1 Accent 4" w:semiHidden="0" w:uiPriority="63" w:unhideWhenUsed="0"/>
+    <w:lsdException w:name="Medium Shading 2 Accent 4" w:semiHidden="0" w:uiPriority="64" w:unhideWhenUsed="0"/>
+    <w:lsdException w:name="Medium List 1 Accent 4" w:semiHidden="0" w:uiPriority="65" w:unhideWhenUsed="0"/>
+    <w:lsdException w:name="Medium List 2 Accent 4" w:semiHidden="0" w:uiPriority="66" w:unhideWhenUsed="0"/>
+    <w:lsdException w:name="Medium Grid 1 Accent 4" w:semiHidden="0" w:uiPriority="67" w:unhideWhenUsed="0"/>
+    <w:lsdException w:name="Medium Grid 2 Accent 4" w:semiHidden="0" w:uiPriority="68" w:unhideWhenUsed="0"/>
+    <w:lsdException w:name="Medium Grid 3 Accent 4" w:semiHidden="0" w:uiPriority="69" w:unhideWhenUsed="0"/>
+    <w:lsdException w:name="Dark List Accent 4" w:semiHidden="0" w:uiPriority="70" w:unhideWhenUsed="0"/>
+    <w:lsdException w:name="Colorful Shading Accent 4" w:semiHidden="0" w:uiPriority="71" w:unhideWhenUsed="0"/>
+    <w:lsdException w:name="Colorful List Accent 4" w:semiHidden="0" w:uiPriority="72" w:unhideWhenUsed="0"/>
+    <w:lsdException w:name="Colorful Grid Accent 4" w:semiHidden="0" w:uiPriority="73" w:unhideWhenUsed="0"/>
+    <w:lsdException w:name="Light Shading Accent 5" w:semiHidden="0" w:uiPriority="60" w:unhideWhenUsed="0"/>
+    <w:lsdException w:name="Light List Accent 5" w:semiHidden="0" w:uiPriority="61" w:unhideWhenUsed="0"/>
+    <w:lsdException w:name="Light Grid Accent 5" w:semiHidden="0" w:uiPriority="62" w:unhideWhenUsed="0"/>
+    <w:lsdException w:name="Medium Shading 1 Accent 5" w:semiHidden="0" w:uiPriority="63" w:unhideWhenUsed="0"/>
+    <w:lsdException w:name="Medium Shading 2 Accent 5" w:semiHidden="0" w:uiPriority="64" w:unhideWhenUsed="0"/>
+    <w:lsdException w:name="Medium List 1 Accent 5" w:semiHidden="0" w:uiPriority="65" w:unhideWhenUsed="0"/>
+    <w:lsdException w:name="Medium List 2 Accent 5" w:semiHidden="0" w:uiPriority="66" w:unhideWhenUsed="0"/>
+    <w:lsdException w:name="Medium Grid 1 Accent 5" w:semiHidden="0" w:uiPriority="67" w:unhideWhenUsed="0"/>
+    <w:lsdException w:name="Medium Grid 2 Accent 5" w:semiHidden="0" w:uiPriority="68" w:unhideWhenUsed="0"/>
+    <w:lsdException w:name="Medium Grid 3 Accent 5" w:semiHidden="0" w:uiPriority="69" w:unhideWhenUsed="0"/>
+    <w:lsdException w:name="Dark List Accent 5" w:semiHidden="0" w:uiPriority="70" w:unhideWhenUsed="0"/>
+    <w:lsdException w:name="Colorful Shading Accent 5" w:semiHidden="0" w:uiPriority="71" w:unhideWhenUsed="0"/>
+    <w:lsdException w:name="Colorful List Accent 5" w:semiHidden="0" w:uiPriority="72" w:unhideWhenUsed="0"/>
+    <w:lsdException w:name="Colorful Grid Accent 5" w:semiHidden="0" w:uiPriority="73" w:unhideWhenUsed="0"/>
+    <w:lsdException w:name="Light Shading Accent 6" w:semiHidden="0" w:uiPriority="60" w:unhideWhenUsed="0"/>
+    <w:lsdException w:name="Light List Accent 6" w:semiHidden="0" w:uiPriority="61" w:unhideWhenUsed="0"/>
+    <w:lsdException w:name="Light Grid Accent 6" w:semiHidden="0" w:uiPriority="62" w:unhideWhenUsed="0"/>
+    <w:lsdException w:name="Medium Shading 1 Accent 6" w:semiHidden="0" w:uiPriority="63" w:unhideWhenUsed="0"/>
+    <w:lsdException w:name="Medium Shading 2 Accent 6" w:semiHidden="0" w:uiPriority="64" w:unhideWhenUsed="0"/>
+    <w:lsdException w:name="Medium List 1 Accent 6" w:semiHidden="0" w:uiPriority="65" w:unhideWhenUsed="0"/>
+    <w:lsdException w:name="Medium List 2 Accent 6" w:semiHidden="0" w:uiPriority="66" w:unhideWhenUsed="0"/>
+    <w:lsdException w:name="Medium Grid 1 Accent 6" w:semiHidden="0" w:uiPriority="67" w:unhideWhenUsed="0"/>
+    <w:lsdException w:name="Medium Grid 2 Accent 6" w:semiHidden="0" w:uiPriority="68" w:unhideWhenUsed="0"/>
+    <w:lsdException w:name="Medium Grid 3 Accent 6" w:semiHidden="0" w:uiPriority="69" w:unhideWhenUsed="0"/>
+    <w:lsdException w:name="Dark List Accent 6" w:semiHidden="0" w:uiPriority="70" w:unhideWhenUsed="0"/>
+    <w:lsdException w:name="Colorful Shading Accent 6" w:semiHidden="0" w:uiPriority="71" w:unhideWhenUsed="0"/>
+    <w:lsdException w:name="Colorful List Accent 6" w:semiHidden="0" w:uiPriority="72" w:unhideWhenUsed="0"/>
+    <w:lsdException w:name="Colorful Grid Accent 6" w:semiHidden="0" w:uiPriority="73" w:unhideWhenUsed="0"/>
+    <w:lsdException w:name="Subtle Emphasis" w:semiHidden="0" w:uiPriority="19" w:unhideWhenUsed="0" w:qFormat="1"/>
+    <w:lsdException w:name="Intense Emphasis" w:semiHidden="0" w:uiPriority="21" w:unhideWhenUsed="0" w:qFormat="1"/>
+    <w:lsdException w:name="Subtle Reference" w:semiHidden="0" w:uiPriority="31" w:unhideWhenUsed="0" w:qFormat="1"/>
+    <w:lsdException w:name="Intense Reference" w:semiHidden="0" w:uiPriority="32" w:unhideWhenUsed="0" w:qFormat="1"/>
+    <w:lsdException w:name="Book Title" w:semiHidden="0" w:uiPriority="33" w:unhideWhenUsed="0" w:qFormat="1"/>
+    <w:lsdException w:name="Bibliography" w:uiPriority="37"/>
+    <w:lsdException w:name="TOC Heading" w:uiPriority="39" w:qFormat="1"/>
   </w:latentStyles>
   <w:style w:type="paragraph" w:default="1" w:styleId="Normalny">
     <w:name w:val="Normal"/>
     <w:qFormat/>
+    <w:rsid w:val="00AE2B53"/>
   </w:style>
   <w:style w:type="character" w:default="1" w:styleId="Domylnaczcionkaakapitu">
     <w:name w:val="Default Paragraph Font"/>
@@ -1921,6 +4353,7 @@
     <w:uiPriority w:val="99"/>
     <w:semiHidden/>
     <w:unhideWhenUsed/>
+    <w:qFormat/>
     <w:tblPr>
       <w:tblInd w:w="0" w:type="dxa"/>
       <w:tblCellMar>
@@ -1947,6 +4380,36 @@
       <w:ind w:left="720"/>
       <w:contextualSpacing/>
     </w:pPr>
+  </w:style>
+  <w:style w:type="paragraph" w:styleId="Tekstdymka">
+    <w:name w:val="Balloon Text"/>
+    <w:basedOn w:val="Normalny"/>
+    <w:link w:val="TekstdymkaZnak"/>
+    <w:uiPriority w:val="99"/>
+    <w:semiHidden/>
+    <w:unhideWhenUsed/>
+    <w:rsid w:val="00D22779"/>
+    <w:pPr>
+      <w:spacing w:after="0" w:line="240" w:lineRule="auto"/>
+    </w:pPr>
+    <w:rPr>
+      <w:rFonts w:ascii="Tahoma" w:hAnsi="Tahoma" w:cs="Tahoma"/>
+      <w:sz w:val="16"/>
+      <w:szCs w:val="16"/>
+    </w:rPr>
+  </w:style>
+  <w:style w:type="character" w:customStyle="1" w:styleId="TekstdymkaZnak">
+    <w:name w:val="Tekst dymka Znak"/>
+    <w:basedOn w:val="Domylnaczcionkaakapitu"/>
+    <w:link w:val="Tekstdymka"/>
+    <w:uiPriority w:val="99"/>
+    <w:semiHidden/>
+    <w:rsid w:val="00D22779"/>
+    <w:rPr>
+      <w:rFonts w:ascii="Tahoma" w:hAnsi="Tahoma" w:cs="Tahoma"/>
+      <w:sz w:val="16"/>
+      <w:szCs w:val="16"/>
+    </w:rPr>
   </w:style>
 </w:styles>
 </file>
@@ -1994,7 +4457,7 @@
     </a:clrScheme>
     <a:fontScheme name="Pakiet Office">
       <a:majorFont>
-        <a:latin typeface="Calibri Light" panose="020F0302020204030204"/>
+        <a:latin typeface="Calibri Light"/>
         <a:ea typeface=""/>
         <a:cs typeface=""/>
         <a:font script="Jpan" typeface="ＭＳ ゴシック"/>
@@ -2029,7 +4492,7 @@
         <a:font script="Geor" typeface="Sylfaen"/>
       </a:majorFont>
       <a:minorFont>
-        <a:latin typeface="Calibri" panose="020F0502020204030204"/>
+        <a:latin typeface="Calibri"/>
         <a:ea typeface=""/>
         <a:cs typeface=""/>
         <a:font script="Jpan" typeface="ＭＳ 明朝"/>
@@ -2206,7 +4669,7 @@
   <a:extraClrSchemeLst/>
   <a:extLst>
     <a:ext uri="{05A4C25C-085E-4340-85A3-A5531E510DB2}">
-      <thm15:themeFamily xmlns:thm15="http://schemas.microsoft.com/office/thememl/2012/main" name="Office Theme" id="{62F939B6-93AF-4DB8-9C6B-D6C7DFDC589F}" vid="{4A3C46E8-61CC-4603-A589-7422A47A8E4A}"/>
+      <thm15:themeFamily xmlns:thm15="http://schemas.microsoft.com/office/thememl/2012/main" xmlns="" name="Office Theme" id="{62F939B6-93AF-4DB8-9C6B-D6C7DFDC589F}" vid="{4A3C46E8-61CC-4603-A589-7422A47A8E4A}"/>
     </a:ext>
   </a:extLst>
 </a:theme>

</xml_diff>